<commit_message>
Design Scheme: TaskZigbeeAgent completed
</commit_message>
<xml_diff>
--- a/doc/“蜂信智能中心”软件详细设计.docx
+++ b/doc/“蜂信智能中心”软件详细设计.docx
@@ -4594,7 +4594,6 @@
         <w:spacing w:line="360" w:lineRule="auto"/>
         <w:ind w:firstLineChars="200" w:firstLine="480"/>
         <w:rPr>
-          <w:rFonts w:hint="eastAsia"/>
           <w:sz w:val="24"/>
           <w:szCs w:val="24"/>
         </w:rPr>
@@ -4721,11 +4720,6 @@
       </w:r>
     </w:p>
     <w:p>
-      <w:pPr>
-        <w:rPr>
-          <w:rFonts w:hint="eastAsia"/>
-        </w:rPr>
-      </w:pPr>
       <w:r>
         <w:rPr>
           <w:rFonts w:hint="eastAsia"/>
@@ -4804,13 +4798,7 @@
         <w:t>常规运行</w:t>
       </w:r>
     </w:p>
-    <w:p>
-      <w:pPr>
-        <w:rPr>
-          <w:rFonts w:hint="eastAsia"/>
-        </w:rPr>
-      </w:pPr>
-    </w:p>
+    <w:p/>
     <w:p>
       <w:pPr>
         <w:pStyle w:val="3"/>
@@ -4824,7 +4812,6 @@
           <w:sz w:val="30"/>
           <w:szCs w:val="30"/>
         </w:rPr>
-        <w:lastRenderedPageBreak/>
         <w:t>3. void TaskServerAgent(void * para)</w:t>
       </w:r>
     </w:p>
@@ -4870,6 +4857,9 @@
     <w:p>
       <w:pPr>
         <w:pStyle w:val="4"/>
+        <w:rPr>
+          <w:rFonts w:hint="eastAsia"/>
+        </w:rPr>
       </w:pPr>
       <w:r>
         <w:rPr>
@@ -4880,7 +4870,93 @@
     </w:p>
     <w:p>
       <w:pPr>
+        <w:spacing w:line="360" w:lineRule="auto"/>
+        <w:ind w:firstLineChars="200" w:firstLine="480"/>
+        <w:rPr>
+          <w:sz w:val="24"/>
+          <w:szCs w:val="24"/>
+        </w:rPr>
+      </w:pPr>
+      <w:r>
+        <w:rPr>
+          <w:rFonts w:hint="eastAsia"/>
+          <w:sz w:val="24"/>
+          <w:szCs w:val="24"/>
+        </w:rPr>
+        <w:t>TaskZigbeeAgent</w:t>
+      </w:r>
+      <w:r>
+        <w:rPr>
+          <w:rFonts w:hint="eastAsia"/>
+          <w:sz w:val="24"/>
+          <w:szCs w:val="24"/>
+        </w:rPr>
+        <w:t>运行在</w:t>
+      </w:r>
+      <w:r>
+        <w:rPr>
+          <w:rFonts w:hint="eastAsia"/>
+          <w:sz w:val="24"/>
+          <w:szCs w:val="24"/>
+        </w:rPr>
+        <w:t>CC2530</w:t>
+      </w:r>
+      <w:r>
+        <w:rPr>
+          <w:rFonts w:hint="eastAsia"/>
+          <w:sz w:val="24"/>
+          <w:szCs w:val="24"/>
+        </w:rPr>
+        <w:t>上，作为</w:t>
+      </w:r>
+      <w:r>
+        <w:rPr>
+          <w:rFonts w:hint="eastAsia"/>
+          <w:sz w:val="24"/>
+          <w:szCs w:val="24"/>
+        </w:rPr>
+        <w:t>Zigbee</w:t>
+      </w:r>
+      <w:r>
+        <w:rPr>
+          <w:rFonts w:hint="eastAsia"/>
+          <w:sz w:val="24"/>
+          <w:szCs w:val="24"/>
+        </w:rPr>
+        <w:t>协调者，独立于主控板运行。</w:t>
+      </w:r>
+      <w:r>
+        <w:rPr>
+          <w:rFonts w:hint="eastAsia"/>
+          <w:sz w:val="24"/>
+          <w:szCs w:val="24"/>
+        </w:rPr>
+        <w:lastRenderedPageBreak/>
+        <w:t>其初始化的工作很单纯，可以依照</w:t>
+      </w:r>
+      <w:r>
+        <w:rPr>
+          <w:rFonts w:hint="eastAsia"/>
+          <w:sz w:val="24"/>
+          <w:szCs w:val="24"/>
+        </w:rPr>
+        <w:t>CC2530</w:t>
+      </w:r>
+      <w:r>
+        <w:rPr>
+          <w:rFonts w:hint="eastAsia"/>
+          <w:sz w:val="24"/>
+          <w:szCs w:val="24"/>
+        </w:rPr>
+        <w:t>的示例程序设置协调者参数来初始化。</w:t>
+      </w:r>
+    </w:p>
+    <w:p>
+      <w:pPr>
         <w:pStyle w:val="4"/>
+        <w:rPr>
+          <w:rFonts w:hint="eastAsia"/>
+        </w:rPr>
       </w:pPr>
       <w:r>
         <w:rPr>
@@ -4889,11 +4965,275 @@
         <w:t>常规运行</w:t>
       </w:r>
     </w:p>
-    <w:p/>
+    <w:p>
+      <w:pPr>
+        <w:spacing w:line="360" w:lineRule="auto"/>
+        <w:ind w:firstLineChars="200" w:firstLine="480"/>
+        <w:rPr>
+          <w:rFonts w:hint="eastAsia"/>
+          <w:sz w:val="24"/>
+          <w:szCs w:val="24"/>
+        </w:rPr>
+      </w:pPr>
+      <w:r>
+        <w:rPr>
+          <w:rFonts w:hint="eastAsia"/>
+          <w:sz w:val="24"/>
+          <w:szCs w:val="24"/>
+        </w:rPr>
+        <w:t>如图所示</w:t>
+      </w:r>
+      <w:r>
+        <w:rPr>
+          <w:rFonts w:hint="eastAsia"/>
+          <w:sz w:val="24"/>
+          <w:szCs w:val="24"/>
+        </w:rPr>
+        <w:t>，</w:t>
+      </w:r>
+      <w:r>
+        <w:rPr>
+          <w:rFonts w:hint="eastAsia"/>
+          <w:sz w:val="24"/>
+          <w:szCs w:val="24"/>
+        </w:rPr>
+        <w:t>TaskZigbeeAgent</w:t>
+      </w:r>
+      <w:r>
+        <w:rPr>
+          <w:rFonts w:hint="eastAsia"/>
+          <w:sz w:val="24"/>
+          <w:szCs w:val="24"/>
+        </w:rPr>
+        <w:t>监测从</w:t>
+      </w:r>
+      <w:r>
+        <w:rPr>
+          <w:rFonts w:hint="eastAsia"/>
+          <w:sz w:val="24"/>
+          <w:szCs w:val="24"/>
+        </w:rPr>
+        <w:t>DataHub</w:t>
+      </w:r>
+      <w:r>
+        <w:rPr>
+          <w:rFonts w:hint="eastAsia"/>
+          <w:sz w:val="24"/>
+          <w:szCs w:val="24"/>
+        </w:rPr>
+        <w:t>传送过来的</w:t>
+      </w:r>
+      <w:r>
+        <w:rPr>
+          <w:rFonts w:hint="eastAsia"/>
+          <w:sz w:val="24"/>
+          <w:szCs w:val="24"/>
+        </w:rPr>
+        <w:t>SP</w:t>
+      </w:r>
+      <w:r>
+        <w:rPr>
+          <w:rFonts w:hint="eastAsia"/>
+          <w:sz w:val="24"/>
+          <w:szCs w:val="24"/>
+        </w:rPr>
+        <w:t>数据，检查新的</w:t>
+      </w:r>
+    </w:p>
+    <w:p>
+      <w:pPr>
+        <w:rPr>
+          <w:rFonts w:hint="eastAsia"/>
+        </w:rPr>
+      </w:pPr>
+      <w:r>
+        <w:rPr>
+          <w:noProof/>
+        </w:rPr>
+        <w:drawing>
+          <wp:inline distT="0" distB="0" distL="0" distR="0">
+            <wp:extent cx="5057029" cy="7076660"/>
+            <wp:effectExtent l="0" t="0" r="0" b="0"/>
+            <wp:docPr id="9" name="图片 8" descr="TaskZigbeeAgentRun.png"/>
+            <wp:cNvGraphicFramePr>
+              <a:graphicFrameLocks xmlns:a="http://schemas.openxmlformats.org/drawingml/2006/main" noChangeAspect="1"/>
+            </wp:cNvGraphicFramePr>
+            <a:graphic xmlns:a="http://schemas.openxmlformats.org/drawingml/2006/main">
+              <a:graphicData uri="http://schemas.openxmlformats.org/drawingml/2006/picture">
+                <pic:pic xmlns:pic="http://schemas.openxmlformats.org/drawingml/2006/picture">
+                  <pic:nvPicPr>
+                    <pic:cNvPr id="0" name="TaskZigbeeAgentRun.png"/>
+                    <pic:cNvPicPr/>
+                  </pic:nvPicPr>
+                  <pic:blipFill>
+                    <a:blip r:embed="rId13"/>
+                    <a:srcRect t="2697" b="1294"/>
+                    <a:stretch>
+                      <a:fillRect/>
+                    </a:stretch>
+                  </pic:blipFill>
+                  <pic:spPr>
+                    <a:xfrm>
+                      <a:off x="0" y="0"/>
+                      <a:ext cx="5057029" cy="7076660"/>
+                    </a:xfrm>
+                    <a:prstGeom prst="rect">
+                      <a:avLst/>
+                    </a:prstGeom>
+                  </pic:spPr>
+                </pic:pic>
+              </a:graphicData>
+            </a:graphic>
+          </wp:inline>
+        </w:drawing>
+      </w:r>
+    </w:p>
+    <w:p>
+      <w:pPr>
+        <w:spacing w:line="360" w:lineRule="auto"/>
+        <w:jc w:val="center"/>
+        <w:rPr>
+          <w:rFonts w:hint="eastAsia"/>
+          <w:b/>
+          <w:szCs w:val="21"/>
+        </w:rPr>
+      </w:pPr>
+      <w:r>
+        <w:rPr>
+          <w:rFonts w:hint="eastAsia"/>
+          <w:b/>
+          <w:szCs w:val="21"/>
+        </w:rPr>
+        <w:t>图</w:t>
+      </w:r>
+      <w:r>
+        <w:rPr>
+          <w:rFonts w:hint="eastAsia"/>
+          <w:b/>
+          <w:szCs w:val="21"/>
+        </w:rPr>
+        <w:t xml:space="preserve"> TaskZigbeeAgent</w:t>
+      </w:r>
+      <w:r>
+        <w:rPr>
+          <w:rFonts w:hint="eastAsia"/>
+          <w:b/>
+          <w:szCs w:val="21"/>
+        </w:rPr>
+        <w:t>常规运行</w:t>
+      </w:r>
+    </w:p>
+    <w:p>
+      <w:pPr>
+        <w:spacing w:line="360" w:lineRule="auto"/>
+        <w:rPr>
+          <w:sz w:val="24"/>
+          <w:szCs w:val="24"/>
+        </w:rPr>
+      </w:pPr>
+      <w:r>
+        <w:rPr>
+          <w:rFonts w:hint="eastAsia"/>
+          <w:sz w:val="24"/>
+          <w:szCs w:val="24"/>
+        </w:rPr>
+        <w:lastRenderedPageBreak/>
+        <w:t>入网请求</w:t>
+      </w:r>
+      <w:r>
+        <w:rPr>
+          <w:rFonts w:hint="eastAsia"/>
+          <w:sz w:val="24"/>
+          <w:szCs w:val="24"/>
+        </w:rPr>
+        <w:t>，</w:t>
+      </w:r>
+      <w:r>
+        <w:rPr>
+          <w:rFonts w:hint="eastAsia"/>
+          <w:sz w:val="24"/>
+          <w:szCs w:val="24"/>
+        </w:rPr>
+        <w:t>ZIGBEE</w:t>
+      </w:r>
+      <w:r>
+        <w:rPr>
+          <w:rFonts w:hint="eastAsia"/>
+          <w:sz w:val="24"/>
+          <w:szCs w:val="24"/>
+        </w:rPr>
+        <w:t>上报数据，并且设置查岗超时，定时查岗</w:t>
+      </w:r>
+      <w:r>
+        <w:rPr>
+          <w:rFonts w:hint="eastAsia"/>
+          <w:sz w:val="24"/>
+          <w:szCs w:val="24"/>
+        </w:rPr>
+        <w:t>ZIGBEE</w:t>
+      </w:r>
+      <w:r>
+        <w:rPr>
+          <w:rFonts w:hint="eastAsia"/>
+          <w:sz w:val="24"/>
+          <w:szCs w:val="24"/>
+        </w:rPr>
+        <w:t>终端。</w:t>
+      </w:r>
+      <w:r>
+        <w:rPr>
+          <w:rFonts w:hint="eastAsia"/>
+          <w:sz w:val="24"/>
+          <w:szCs w:val="24"/>
+        </w:rPr>
+        <w:t>CC2530</w:t>
+      </w:r>
+      <w:r>
+        <w:rPr>
+          <w:rFonts w:hint="eastAsia"/>
+          <w:sz w:val="24"/>
+          <w:szCs w:val="24"/>
+        </w:rPr>
+        <w:t>和主控芯片的通信通过</w:t>
+      </w:r>
+      <w:r>
+        <w:rPr>
+          <w:rFonts w:hint="eastAsia"/>
+          <w:sz w:val="24"/>
+          <w:szCs w:val="24"/>
+        </w:rPr>
+        <w:t>SP</w:t>
+      </w:r>
+      <w:r>
+        <w:rPr>
+          <w:rFonts w:hint="eastAsia"/>
+          <w:sz w:val="24"/>
+          <w:szCs w:val="24"/>
+        </w:rPr>
+        <w:t>（</w:t>
+      </w:r>
+      <w:r>
+        <w:rPr>
+          <w:rFonts w:hint="eastAsia"/>
+          <w:sz w:val="24"/>
+          <w:szCs w:val="24"/>
+        </w:rPr>
+        <w:t>Beecom-S Protocol</w:t>
+      </w:r>
+      <w:r>
+        <w:rPr>
+          <w:rFonts w:hint="eastAsia"/>
+          <w:sz w:val="24"/>
+          <w:szCs w:val="24"/>
+        </w:rPr>
+        <w:t>）完成。</w:t>
+      </w:r>
+    </w:p>
     <w:p>
       <w:pPr>
         <w:pStyle w:val="3"/>
         <w:rPr>
+          <w:rFonts w:hint="eastAsia"/>
           <w:sz w:val="30"/>
           <w:szCs w:val="30"/>
         </w:rPr>
@@ -4915,6 +5255,17 @@
         <w:rPr>
           <w:rFonts w:hint="eastAsia"/>
         </w:rPr>
+        <w:t>SP</w:t>
+      </w:r>
+    </w:p>
+    <w:p>
+      <w:pPr>
+        <w:pStyle w:val="4"/>
+      </w:pPr>
+      <w:r>
+        <w:rPr>
+          <w:rFonts w:hint="eastAsia"/>
+        </w:rPr>
         <w:t>初始化</w:t>
       </w:r>
     </w:p>
@@ -5135,20 +5486,220 @@
         <w:rPr>
           <w:rFonts w:hint="eastAsia"/>
         </w:rPr>
+        <w:t xml:space="preserve">void TaskLUIRun(net_para_t * </w:t>
+      </w:r>
+      <w:r>
+        <w:rPr>
+          <w:rFonts w:hint="eastAsia"/>
+        </w:rPr>
+        <w:t>st_</w:t>
+      </w:r>
+      <w:r>
+        <w:rPr>
+          <w:rFonts w:hint="eastAsia"/>
+        </w:rPr>
+        <w:t>net_para)</w:t>
+      </w:r>
+    </w:p>
+    <w:p>
+      <w:pPr>
+        <w:rPr>
+          <w:sz w:val="24"/>
+          <w:szCs w:val="24"/>
+        </w:rPr>
+      </w:pPr>
+      <w:r>
+        <w:rPr>
+          <w:rFonts w:hint="eastAsia"/>
+          <w:b/>
+          <w:sz w:val="24"/>
+          <w:szCs w:val="24"/>
+        </w:rPr>
+        <w:t>所属模块：</w:t>
+      </w:r>
+      <w:r>
+        <w:rPr>
+          <w:rFonts w:hint="eastAsia"/>
+          <w:sz w:val="24"/>
+          <w:szCs w:val="24"/>
+        </w:rPr>
+        <w:t>LUI</w:t>
+      </w:r>
+      <w:r>
+        <w:rPr>
+          <w:rFonts w:hint="eastAsia"/>
+          <w:sz w:val="24"/>
+          <w:szCs w:val="24"/>
+        </w:rPr>
+        <w:t>；</w:t>
+      </w:r>
+    </w:p>
+    <w:p>
+      <w:pPr>
+        <w:rPr>
+          <w:sz w:val="24"/>
+          <w:szCs w:val="24"/>
+        </w:rPr>
+      </w:pPr>
+      <w:r>
+        <w:rPr>
+          <w:rFonts w:hint="eastAsia"/>
+          <w:b/>
+          <w:sz w:val="24"/>
+          <w:szCs w:val="24"/>
+        </w:rPr>
+        <w:t>调用模块：</w:t>
+      </w:r>
+      <w:r>
+        <w:rPr>
+          <w:rFonts w:hint="eastAsia"/>
+          <w:sz w:val="24"/>
+          <w:szCs w:val="24"/>
+        </w:rPr>
+        <w:t>LUI</w:t>
+      </w:r>
+      <w:r>
+        <w:rPr>
+          <w:rFonts w:hint="eastAsia"/>
+          <w:sz w:val="24"/>
+          <w:szCs w:val="24"/>
+        </w:rPr>
+        <w:t>；</w:t>
+      </w:r>
+    </w:p>
+    <w:p>
+      <w:pPr>
+        <w:rPr>
+          <w:sz w:val="24"/>
+          <w:szCs w:val="24"/>
+        </w:rPr>
+      </w:pPr>
+      <w:r>
+        <w:rPr>
+          <w:rFonts w:hint="eastAsia"/>
+          <w:b/>
+          <w:sz w:val="24"/>
+          <w:szCs w:val="24"/>
+        </w:rPr>
+        <w:t>说明：</w:t>
+      </w:r>
+      <w:r>
+        <w:rPr>
+          <w:rFonts w:hint="eastAsia"/>
+          <w:sz w:val="24"/>
+          <w:szCs w:val="24"/>
+        </w:rPr>
+        <w:t>检测用户输入、</w:t>
+      </w:r>
+      <w:r>
+        <w:rPr>
+          <w:rFonts w:hint="eastAsia"/>
+          <w:sz w:val="24"/>
+          <w:szCs w:val="24"/>
+        </w:rPr>
+        <w:t>LUI_OutQueue</w:t>
+      </w:r>
+      <w:r>
+        <w:rPr>
+          <w:rFonts w:hint="eastAsia"/>
+          <w:sz w:val="24"/>
+          <w:szCs w:val="24"/>
+        </w:rPr>
+        <w:t>和检测维护网络状态，并</w:t>
+      </w:r>
+      <w:r>
+        <w:rPr>
+          <w:rFonts w:hint="eastAsia"/>
+          <w:sz w:val="24"/>
+          <w:szCs w:val="24"/>
+        </w:rPr>
+        <w:t>刷新液晶屏提示信息。该函数一旦进入就不会退出，直至系统关闭。</w:t>
+      </w:r>
+    </w:p>
+    <w:p>
+      <w:pPr>
+        <w:rPr>
+          <w:b/>
+          <w:sz w:val="24"/>
+          <w:szCs w:val="24"/>
+        </w:rPr>
+      </w:pPr>
+      <w:r>
+        <w:rPr>
+          <w:rFonts w:hint="eastAsia"/>
+          <w:b/>
+          <w:sz w:val="24"/>
+          <w:szCs w:val="24"/>
+        </w:rPr>
+        <w:t>参数：</w:t>
+      </w:r>
+    </w:p>
+    <w:p>
+      <w:pPr>
+        <w:rPr>
+          <w:sz w:val="24"/>
+          <w:szCs w:val="24"/>
+        </w:rPr>
+      </w:pPr>
+      <w:r>
+        <w:rPr>
+          <w:rFonts w:hint="eastAsia"/>
+          <w:sz w:val="24"/>
+          <w:szCs w:val="24"/>
+        </w:rPr>
+        <w:t>st_net_para</w:t>
+      </w:r>
+      <w:r>
+        <w:rPr>
+          <w:rFonts w:hint="eastAsia"/>
+          <w:sz w:val="24"/>
+          <w:szCs w:val="24"/>
+        </w:rPr>
+        <w:t>：</w:t>
+      </w:r>
+      <w:r>
+        <w:rPr>
+          <w:rFonts w:hint="eastAsia"/>
+          <w:sz w:val="24"/>
+          <w:szCs w:val="24"/>
+        </w:rPr>
+        <w:t>TaskLUI</w:t>
+      </w:r>
+      <w:r>
+        <w:rPr>
+          <w:rFonts w:hint="eastAsia"/>
+          <w:sz w:val="24"/>
+          <w:szCs w:val="24"/>
+        </w:rPr>
+        <w:t>初始化时获得</w:t>
+      </w:r>
+      <w:r>
+        <w:rPr>
+          <w:rFonts w:hint="eastAsia"/>
+          <w:sz w:val="24"/>
+          <w:szCs w:val="24"/>
+        </w:rPr>
+        <w:t>WIFI</w:t>
+      </w:r>
+      <w:r>
+        <w:rPr>
+          <w:rFonts w:hint="eastAsia"/>
+          <w:sz w:val="24"/>
+          <w:szCs w:val="24"/>
+        </w:rPr>
+        <w:t>网络参数。</w:t>
+      </w:r>
+    </w:p>
+    <w:p>
+      <w:pPr>
+        <w:pStyle w:val="4"/>
+      </w:pPr>
+      <w:r>
+        <w:rPr>
+          <w:rFonts w:hint="eastAsia"/>
+        </w:rPr>
         <w:lastRenderedPageBreak/>
-        <w:t xml:space="preserve">void TaskLUIRun(net_para_t * </w:t>
-      </w:r>
-      <w:r>
-        <w:rPr>
-          <w:rFonts w:hint="eastAsia"/>
-        </w:rPr>
-        <w:t>st_</w:t>
-      </w:r>
-      <w:r>
-        <w:rPr>
-          <w:rFonts w:hint="eastAsia"/>
-        </w:rPr>
-        <w:t>net_para)</w:t>
+        <w:t>void TaskAppAgentInit(net_para_t * st_net_para)</w:t>
       </w:r>
     </w:p>
     <w:p>
@@ -5173,7 +5724,7 @@
           <w:sz w:val="24"/>
           <w:szCs w:val="24"/>
         </w:rPr>
-        <w:t>LUI</w:t>
+        <w:t>AppAgent</w:t>
       </w:r>
       <w:r>
         <w:rPr>
@@ -5206,7 +5757,7 @@
           <w:sz w:val="24"/>
           <w:szCs w:val="24"/>
         </w:rPr>
-        <w:t>LUI</w:t>
+        <w:t>AppAgent</w:t>
       </w:r>
       <w:r>
         <w:rPr>
@@ -5239,31 +5790,23 @@
           <w:sz w:val="24"/>
           <w:szCs w:val="24"/>
         </w:rPr>
-        <w:t>检测用户输入、</w:t>
-      </w:r>
-      <w:r>
-        <w:rPr>
-          <w:rFonts w:hint="eastAsia"/>
-          <w:sz w:val="24"/>
-          <w:szCs w:val="24"/>
-        </w:rPr>
-        <w:t>LUI_OutQueue</w:t>
-      </w:r>
-      <w:r>
-        <w:rPr>
-          <w:rFonts w:hint="eastAsia"/>
-          <w:sz w:val="24"/>
-          <w:szCs w:val="24"/>
-        </w:rPr>
-        <w:t>和检测维护网络状态，并</w:t>
-      </w:r>
-      <w:r>
-        <w:rPr>
-          <w:rFonts w:hint="eastAsia"/>
-          <w:sz w:val="24"/>
-          <w:szCs w:val="24"/>
-        </w:rPr>
-        <w:t>刷新液晶屏提示信息。该函数一旦进入就不会退出，直至系统关闭。</w:t>
+        <w:t>绑定</w:t>
+      </w:r>
+      <w:r>
+        <w:rPr>
+          <w:rFonts w:hint="eastAsia"/>
+          <w:sz w:val="24"/>
+          <w:szCs w:val="24"/>
+        </w:rPr>
+        <w:t>TCP</w:t>
+      </w:r>
+      <w:r>
+        <w:rPr>
+          <w:rFonts w:hint="eastAsia"/>
+          <w:sz w:val="24"/>
+          <w:szCs w:val="24"/>
+        </w:rPr>
+        <w:t>服务端口。</w:t>
       </w:r>
     </w:p>
     <w:p>
@@ -5313,15 +5856,23 @@
           <w:sz w:val="24"/>
           <w:szCs w:val="24"/>
         </w:rPr>
-        <w:t>TaskLUI</w:t>
-      </w:r>
-      <w:r>
-        <w:rPr>
-          <w:rFonts w:hint="eastAsia"/>
-          <w:sz w:val="24"/>
-          <w:szCs w:val="24"/>
-        </w:rPr>
-        <w:t>初始化时获得</w:t>
+        <w:t>从</w:t>
+      </w:r>
+      <w:r>
+        <w:rPr>
+          <w:rFonts w:hint="eastAsia"/>
+          <w:sz w:val="24"/>
+          <w:szCs w:val="24"/>
+        </w:rPr>
+        <w:t>AA_Inqueue</w:t>
+      </w:r>
+      <w:r>
+        <w:rPr>
+          <w:rFonts w:hint="eastAsia"/>
+          <w:sz w:val="24"/>
+          <w:szCs w:val="24"/>
+        </w:rPr>
+        <w:t>中获得的</w:t>
       </w:r>
       <w:r>
         <w:rPr>
@@ -5345,10 +5896,13 @@
         <w:pStyle w:val="4"/>
       </w:pPr>
       <w:r>
-        <w:rPr>
-          <w:rFonts w:hint="eastAsia"/>
-        </w:rPr>
-        <w:t>void TaskAppAgentInit(net_para_t * st_net_para)</w:t>
+        <w:t>void TaskAppAgentRun(</w:t>
+      </w:r>
+      <w:r>
+        <w:rPr>
+          <w:rFonts w:hint="eastAsia"/>
+        </w:rPr>
+        <w:t>net_para_t * st_net_para)</w:t>
       </w:r>
     </w:p>
     <w:p>
@@ -5439,23 +5993,23 @@
           <w:sz w:val="24"/>
           <w:szCs w:val="24"/>
         </w:rPr>
-        <w:t>绑定</w:t>
-      </w:r>
-      <w:r>
-        <w:rPr>
-          <w:rFonts w:hint="eastAsia"/>
-          <w:sz w:val="24"/>
-          <w:szCs w:val="24"/>
-        </w:rPr>
-        <w:t>TCP</w:t>
-      </w:r>
-      <w:r>
-        <w:rPr>
-          <w:rFonts w:hint="eastAsia"/>
-          <w:sz w:val="24"/>
-          <w:szCs w:val="24"/>
-        </w:rPr>
-        <w:t>服务端口。</w:t>
+        <w:t>检测是否有手机</w:t>
+      </w:r>
+      <w:r>
+        <w:rPr>
+          <w:rFonts w:hint="eastAsia"/>
+          <w:sz w:val="24"/>
+          <w:szCs w:val="24"/>
+        </w:rPr>
+        <w:t>APP</w:t>
+      </w:r>
+      <w:r>
+        <w:rPr>
+          <w:rFonts w:hint="eastAsia"/>
+          <w:sz w:val="24"/>
+          <w:szCs w:val="24"/>
+        </w:rPr>
+        <w:t>数据请求或者命令输入，检测是否有上报手机的数据。</w:t>
       </w:r>
     </w:p>
     <w:p>
@@ -5497,31 +6051,23 @@
           <w:sz w:val="24"/>
           <w:szCs w:val="24"/>
         </w:rPr>
-        <w:t>：</w:t>
-      </w:r>
-      <w:r>
-        <w:rPr>
-          <w:rFonts w:hint="eastAsia"/>
-          <w:sz w:val="24"/>
-          <w:szCs w:val="24"/>
-        </w:rPr>
-        <w:t>从</w:t>
-      </w:r>
-      <w:r>
-        <w:rPr>
-          <w:rFonts w:hint="eastAsia"/>
-          <w:sz w:val="24"/>
-          <w:szCs w:val="24"/>
-        </w:rPr>
-        <w:t>AA_Inqueue</w:t>
-      </w:r>
-      <w:r>
-        <w:rPr>
-          <w:rFonts w:hint="eastAsia"/>
-          <w:sz w:val="24"/>
-          <w:szCs w:val="24"/>
-        </w:rPr>
-        <w:t>中获得的</w:t>
+        <w:t>：从</w:t>
+      </w:r>
+      <w:r>
+        <w:rPr>
+          <w:rFonts w:hint="eastAsia"/>
+          <w:sz w:val="24"/>
+          <w:szCs w:val="24"/>
+        </w:rPr>
+        <w:t>DataHub</w:t>
+      </w:r>
+      <w:r>
+        <w:rPr>
+          <w:rFonts w:hint="eastAsia"/>
+          <w:sz w:val="24"/>
+          <w:szCs w:val="24"/>
+        </w:rPr>
+        <w:t>中取得的</w:t>
       </w:r>
       <w:r>
         <w:rPr>
@@ -5537,24 +6083,34 @@
           <w:sz w:val="24"/>
           <w:szCs w:val="24"/>
         </w:rPr>
-        <w:t>网络参数。</w:t>
+        <w:t>网络参数</w:t>
+      </w:r>
+      <w:r>
+        <w:rPr>
+          <w:rFonts w:hint="eastAsia"/>
+          <w:sz w:val="24"/>
+          <w:szCs w:val="24"/>
+        </w:rPr>
+        <w:t>、</w:t>
+      </w:r>
+      <w:r>
+        <w:rPr>
+          <w:rFonts w:hint="eastAsia"/>
+          <w:sz w:val="24"/>
+          <w:szCs w:val="24"/>
+        </w:rPr>
+        <w:t>。</w:t>
       </w:r>
     </w:p>
     <w:p>
       <w:pPr>
         <w:pStyle w:val="4"/>
-        <w:rPr>
-          <w:rFonts w:hint="eastAsia"/>
-        </w:rPr>
-      </w:pPr>
-      <w:r>
-        <w:t>void TaskAppAgentRun(</w:t>
-      </w:r>
-      <w:r>
-        <w:rPr>
-          <w:rFonts w:hint="eastAsia"/>
-        </w:rPr>
-        <w:t>net_para_t * st_net_para)</w:t>
+      </w:pPr>
+      <w:r>
+        <w:rPr>
+          <w:rFonts w:hint="eastAsia"/>
+        </w:rPr>
+        <w:t>void TaskZigbeeInit()</w:t>
       </w:r>
     </w:p>
     <w:p>
@@ -5579,7 +6135,7 @@
           <w:sz w:val="24"/>
           <w:szCs w:val="24"/>
         </w:rPr>
-        <w:t>AppAgent</w:t>
+        <w:t>ZigbeeAgent</w:t>
       </w:r>
       <w:r>
         <w:rPr>
@@ -5612,7 +6168,7 @@
           <w:sz w:val="24"/>
           <w:szCs w:val="24"/>
         </w:rPr>
-        <w:t>AppAgent</w:t>
+        <w:t>ZigbeeAgent</w:t>
       </w:r>
       <w:r>
         <w:rPr>
@@ -5645,23 +6201,23 @@
           <w:sz w:val="24"/>
           <w:szCs w:val="24"/>
         </w:rPr>
-        <w:t>检测是否有手机</w:t>
-      </w:r>
-      <w:r>
-        <w:rPr>
-          <w:rFonts w:hint="eastAsia"/>
-          <w:sz w:val="24"/>
-          <w:szCs w:val="24"/>
-        </w:rPr>
-        <w:t>APP</w:t>
-      </w:r>
-      <w:r>
-        <w:rPr>
-          <w:rFonts w:hint="eastAsia"/>
-          <w:sz w:val="24"/>
-          <w:szCs w:val="24"/>
-        </w:rPr>
-        <w:t>数据请求或者命令输入，检测是否有上报手机的数据。</w:t>
+        <w:t>建立</w:t>
+      </w:r>
+      <w:r>
+        <w:rPr>
+          <w:rFonts w:hint="eastAsia"/>
+          <w:sz w:val="24"/>
+          <w:szCs w:val="24"/>
+        </w:rPr>
+        <w:t>Zigbee</w:t>
+      </w:r>
+      <w:r>
+        <w:rPr>
+          <w:rFonts w:hint="eastAsia"/>
+          <w:sz w:val="24"/>
+          <w:szCs w:val="24"/>
+        </w:rPr>
+        <w:t>协调者网络，更新终端数据结构。</w:t>
       </w:r>
     </w:p>
     <w:p>
@@ -5684,26 +6240,180 @@
     </w:p>
     <w:p>
       <w:pPr>
-        <w:rPr>
-          <w:sz w:val="24"/>
-          <w:szCs w:val="24"/>
-        </w:rPr>
-      </w:pPr>
-      <w:r>
-        <w:rPr>
-          <w:rFonts w:hint="eastAsia"/>
-          <w:sz w:val="24"/>
-          <w:szCs w:val="24"/>
-        </w:rPr>
-        <w:t>st_net_para</w:t>
-      </w:r>
-      <w:r>
-        <w:rPr>
-          <w:rFonts w:hint="eastAsia"/>
-          <w:sz w:val="24"/>
-          <w:szCs w:val="24"/>
-        </w:rPr>
-        <w:t>：从</w:t>
+        <w:pStyle w:val="4"/>
+      </w:pPr>
+      <w:r>
+        <w:t>void Task</w:t>
+      </w:r>
+      <w:r>
+        <w:rPr>
+          <w:rFonts w:hint="eastAsia"/>
+        </w:rPr>
+        <w:t>Zigbee</w:t>
+      </w:r>
+      <w:r>
+        <w:t>Run(</w:t>
+      </w:r>
+      <w:r>
+        <w:rPr>
+          <w:rFonts w:hint="eastAsia"/>
+        </w:rPr>
+        <w:t>)</w:t>
+      </w:r>
+    </w:p>
+    <w:p>
+      <w:pPr>
+        <w:rPr>
+          <w:sz w:val="24"/>
+          <w:szCs w:val="24"/>
+        </w:rPr>
+      </w:pPr>
+      <w:r>
+        <w:rPr>
+          <w:rFonts w:hint="eastAsia"/>
+          <w:b/>
+          <w:sz w:val="24"/>
+          <w:szCs w:val="24"/>
+        </w:rPr>
+        <w:t>所属模块：</w:t>
+      </w:r>
+      <w:r>
+        <w:rPr>
+          <w:rFonts w:hint="eastAsia"/>
+          <w:sz w:val="24"/>
+          <w:szCs w:val="24"/>
+        </w:rPr>
+        <w:t>ZigbeeAgent</w:t>
+      </w:r>
+      <w:r>
+        <w:rPr>
+          <w:rFonts w:hint="eastAsia"/>
+          <w:sz w:val="24"/>
+          <w:szCs w:val="24"/>
+        </w:rPr>
+        <w:t>；</w:t>
+      </w:r>
+    </w:p>
+    <w:p>
+      <w:pPr>
+        <w:rPr>
+          <w:sz w:val="24"/>
+          <w:szCs w:val="24"/>
+        </w:rPr>
+      </w:pPr>
+      <w:r>
+        <w:rPr>
+          <w:rFonts w:hint="eastAsia"/>
+          <w:b/>
+          <w:sz w:val="24"/>
+          <w:szCs w:val="24"/>
+        </w:rPr>
+        <w:t>调用模块：</w:t>
+      </w:r>
+      <w:r>
+        <w:rPr>
+          <w:rFonts w:hint="eastAsia"/>
+          <w:sz w:val="24"/>
+          <w:szCs w:val="24"/>
+        </w:rPr>
+        <w:t>ZigbeeAgent</w:t>
+      </w:r>
+      <w:r>
+        <w:rPr>
+          <w:rFonts w:hint="eastAsia"/>
+          <w:sz w:val="24"/>
+          <w:szCs w:val="24"/>
+        </w:rPr>
+        <w:t>；</w:t>
+      </w:r>
+    </w:p>
+    <w:p>
+      <w:pPr>
+        <w:rPr>
+          <w:sz w:val="24"/>
+          <w:szCs w:val="24"/>
+        </w:rPr>
+      </w:pPr>
+      <w:r>
+        <w:rPr>
+          <w:rFonts w:hint="eastAsia"/>
+          <w:b/>
+          <w:sz w:val="24"/>
+          <w:szCs w:val="24"/>
+        </w:rPr>
+        <w:t>说明：</w:t>
+      </w:r>
+      <w:r>
+        <w:rPr>
+          <w:rFonts w:hint="eastAsia"/>
+          <w:sz w:val="24"/>
+          <w:szCs w:val="24"/>
+        </w:rPr>
+        <w:t>监测下行</w:t>
+      </w:r>
+      <w:r>
+        <w:rPr>
+          <w:rFonts w:hint="eastAsia"/>
+          <w:sz w:val="24"/>
+          <w:szCs w:val="24"/>
+        </w:rPr>
+        <w:t>SP</w:t>
+      </w:r>
+      <w:r>
+        <w:rPr>
+          <w:rFonts w:hint="eastAsia"/>
+          <w:sz w:val="24"/>
+          <w:szCs w:val="24"/>
+        </w:rPr>
+        <w:t>数据，并通过</w:t>
+      </w:r>
+      <w:r>
+        <w:rPr>
+          <w:rFonts w:hint="eastAsia"/>
+          <w:sz w:val="24"/>
+          <w:szCs w:val="24"/>
+        </w:rPr>
+        <w:t>Zigbee</w:t>
+      </w:r>
+      <w:r>
+        <w:rPr>
+          <w:rFonts w:hint="eastAsia"/>
+          <w:sz w:val="24"/>
+          <w:szCs w:val="24"/>
+        </w:rPr>
+        <w:t>传输到终端；监测</w:t>
+      </w:r>
+      <w:r>
+        <w:rPr>
+          <w:rFonts w:hint="eastAsia"/>
+          <w:sz w:val="24"/>
+          <w:szCs w:val="24"/>
+        </w:rPr>
+        <w:t>Zigbee</w:t>
+      </w:r>
+      <w:r>
+        <w:rPr>
+          <w:rFonts w:hint="eastAsia"/>
+          <w:sz w:val="24"/>
+          <w:szCs w:val="24"/>
+        </w:rPr>
+        <w:t>信号，然后通过</w:t>
+      </w:r>
+      <w:r>
+        <w:rPr>
+          <w:rFonts w:hint="eastAsia"/>
+          <w:sz w:val="24"/>
+          <w:szCs w:val="24"/>
+        </w:rPr>
+        <w:t>SP</w:t>
+      </w:r>
+      <w:r>
+        <w:rPr>
+          <w:rFonts w:hint="eastAsia"/>
+          <w:sz w:val="24"/>
+          <w:szCs w:val="24"/>
+        </w:rPr>
+        <w:t>打包上行发送到</w:t>
       </w:r>
       <w:r>
         <w:rPr>
@@ -5719,39 +6429,41 @@
           <w:sz w:val="24"/>
           <w:szCs w:val="24"/>
         </w:rPr>
-        <w:t>中取得的</w:t>
-      </w:r>
-      <w:r>
-        <w:rPr>
-          <w:rFonts w:hint="eastAsia"/>
-          <w:sz w:val="24"/>
-          <w:szCs w:val="24"/>
-        </w:rPr>
-        <w:t>WIFI</w:t>
-      </w:r>
-      <w:r>
-        <w:rPr>
-          <w:rFonts w:hint="eastAsia"/>
-          <w:sz w:val="24"/>
-          <w:szCs w:val="24"/>
-        </w:rPr>
-        <w:t>网络参数</w:t>
-      </w:r>
-      <w:r>
-        <w:rPr>
-          <w:rFonts w:hint="eastAsia"/>
-          <w:sz w:val="24"/>
-          <w:szCs w:val="24"/>
-        </w:rPr>
-        <w:t>、</w:t>
-      </w:r>
-      <w:r>
-        <w:rPr>
-          <w:rFonts w:hint="eastAsia"/>
-          <w:sz w:val="24"/>
-          <w:szCs w:val="24"/>
-        </w:rPr>
-        <w:t>。</w:t>
+        <w:t>；定时查岗</w:t>
+      </w:r>
+      <w:r>
+        <w:rPr>
+          <w:rFonts w:hint="eastAsia"/>
+          <w:sz w:val="24"/>
+          <w:szCs w:val="24"/>
+        </w:rPr>
+        <w:t>Zigbee</w:t>
+      </w:r>
+      <w:r>
+        <w:rPr>
+          <w:rFonts w:hint="eastAsia"/>
+          <w:sz w:val="24"/>
+          <w:szCs w:val="24"/>
+        </w:rPr>
+        <w:t>终端。</w:t>
+      </w:r>
+    </w:p>
+    <w:p>
+      <w:pPr>
+        <w:rPr>
+          <w:b/>
+          <w:sz w:val="24"/>
+          <w:szCs w:val="24"/>
+        </w:rPr>
+      </w:pPr>
+      <w:r>
+        <w:rPr>
+          <w:rFonts w:hint="eastAsia"/>
+          <w:b/>
+          <w:sz w:val="24"/>
+          <w:szCs w:val="24"/>
+        </w:rPr>
+        <w:t>参数：</w:t>
       </w:r>
     </w:p>
     <w:p/>

</xml_diff>

<commit_message>
Design Sheet: TaskDataHubInit and TaskDataHubRun completed
</commit_message>
<xml_diff>
--- a/doc/“蜂信智能中心”软件详细设计.docx
+++ b/doc/“蜂信智能中心”软件详细设计.docx
@@ -1044,7 +1044,23 @@
           <w:sz w:val="24"/>
           <w:szCs w:val="24"/>
         </w:rPr>
-        <w:t>Beecom-S Procol</w:t>
+        <w:t>Beecom-S Pro</w:t>
+      </w:r>
+      <w:r>
+        <w:rPr>
+          <w:rFonts w:hint="eastAsia"/>
+          <w:sz w:val="24"/>
+          <w:szCs w:val="24"/>
+        </w:rPr>
+        <w:t>to</w:t>
+      </w:r>
+      <w:r>
+        <w:rPr>
+          <w:rFonts w:hint="eastAsia"/>
+          <w:sz w:val="24"/>
+          <w:szCs w:val="24"/>
+        </w:rPr>
+        <w:t>col</w:t>
       </w:r>
       <w:r>
         <w:rPr>
@@ -4857,9 +4873,6 @@
     <w:p>
       <w:pPr>
         <w:pStyle w:val="4"/>
-        <w:rPr>
-          <w:rFonts w:hint="eastAsia"/>
-        </w:rPr>
       </w:pPr>
       <w:r>
         <w:rPr>
@@ -4954,9 +4967,6 @@
     <w:p>
       <w:pPr>
         <w:pStyle w:val="4"/>
-        <w:rPr>
-          <w:rFonts w:hint="eastAsia"/>
-        </w:rPr>
       </w:pPr>
       <w:r>
         <w:rPr>
@@ -4970,7 +4980,6 @@
         <w:spacing w:line="360" w:lineRule="auto"/>
         <w:ind w:firstLineChars="200" w:firstLine="480"/>
         <w:rPr>
-          <w:rFonts w:hint="eastAsia"/>
           <w:sz w:val="24"/>
           <w:szCs w:val="24"/>
         </w:rPr>
@@ -5041,11 +5050,6 @@
       </w:r>
     </w:p>
     <w:p>
-      <w:pPr>
-        <w:rPr>
-          <w:rFonts w:hint="eastAsia"/>
-        </w:rPr>
-      </w:pPr>
       <w:r>
         <w:rPr>
           <w:noProof/>
@@ -5093,7 +5097,6 @@
         <w:spacing w:line="360" w:lineRule="auto"/>
         <w:jc w:val="center"/>
         <w:rPr>
-          <w:rFonts w:hint="eastAsia"/>
           <w:b/>
           <w:szCs w:val="21"/>
         </w:rPr>
@@ -5233,7 +5236,6 @@
       <w:pPr>
         <w:pStyle w:val="3"/>
         <w:rPr>
-          <w:rFonts w:hint="eastAsia"/>
           <w:sz w:val="30"/>
           <w:szCs w:val="30"/>
         </w:rPr>
@@ -5250,6 +5252,9 @@
     <w:p>
       <w:pPr>
         <w:pStyle w:val="4"/>
+        <w:rPr>
+          <w:rFonts w:hint="eastAsia"/>
+        </w:rPr>
       </w:pPr>
       <w:r>
         <w:rPr>
@@ -5260,7 +5265,196 @@
     </w:p>
     <w:p>
       <w:pPr>
+        <w:spacing w:line="360" w:lineRule="auto"/>
+        <w:ind w:firstLineChars="200" w:firstLine="480"/>
+        <w:rPr>
+          <w:sz w:val="24"/>
+          <w:szCs w:val="24"/>
+        </w:rPr>
+      </w:pPr>
+      <w:r>
+        <w:rPr>
+          <w:rFonts w:hint="eastAsia"/>
+          <w:sz w:val="24"/>
+          <w:szCs w:val="24"/>
+        </w:rPr>
+        <w:t>CC2530</w:t>
+      </w:r>
+      <w:r>
+        <w:rPr>
+          <w:rFonts w:hint="eastAsia"/>
+          <w:sz w:val="24"/>
+          <w:szCs w:val="24"/>
+        </w:rPr>
+        <w:t>与主控芯片通信是通过串口完成的，特此定义</w:t>
+      </w:r>
+      <w:r>
+        <w:rPr>
+          <w:rFonts w:hint="eastAsia"/>
+          <w:sz w:val="24"/>
+          <w:szCs w:val="24"/>
+        </w:rPr>
+        <w:t>Beecom-S Protocol</w:t>
+      </w:r>
+      <w:r>
+        <w:rPr>
+          <w:rFonts w:hint="eastAsia"/>
+          <w:sz w:val="24"/>
+          <w:szCs w:val="24"/>
+        </w:rPr>
+        <w:t>来规范数据传输方式</w:t>
+      </w:r>
+      <w:r>
+        <w:rPr>
+          <w:rFonts w:hint="eastAsia"/>
+          <w:sz w:val="24"/>
+          <w:szCs w:val="24"/>
+        </w:rPr>
+        <w:t>，具体内容可参见《</w:t>
+      </w:r>
+      <w:r>
+        <w:rPr>
+          <w:rFonts w:hint="eastAsia"/>
+          <w:sz w:val="24"/>
+          <w:szCs w:val="24"/>
+        </w:rPr>
+        <w:t>Beecom-S Protocol</w:t>
+      </w:r>
+      <w:r>
+        <w:rPr>
+          <w:rFonts w:hint="eastAsia"/>
+          <w:sz w:val="24"/>
+          <w:szCs w:val="24"/>
+        </w:rPr>
+        <w:t>》</w:t>
+      </w:r>
+      <w:r>
+        <w:rPr>
+          <w:rFonts w:hint="eastAsia"/>
+          <w:sz w:val="24"/>
+          <w:szCs w:val="24"/>
+        </w:rPr>
+        <w:t>。</w:t>
+      </w:r>
+      <w:r>
+        <w:rPr>
+          <w:rFonts w:hint="eastAsia"/>
+          <w:sz w:val="24"/>
+          <w:szCs w:val="24"/>
+        </w:rPr>
+        <w:t>SP</w:t>
+      </w:r>
+      <w:r>
+        <w:rPr>
+          <w:rFonts w:hint="eastAsia"/>
+          <w:sz w:val="24"/>
+          <w:szCs w:val="24"/>
+        </w:rPr>
+        <w:t>提供函数库和头文件，</w:t>
+      </w:r>
+      <w:r>
+        <w:rPr>
+          <w:rFonts w:hint="eastAsia"/>
+          <w:sz w:val="24"/>
+          <w:szCs w:val="24"/>
+        </w:rPr>
+        <w:t>DataHub</w:t>
+      </w:r>
+      <w:r>
+        <w:rPr>
+          <w:rFonts w:hint="eastAsia"/>
+          <w:sz w:val="24"/>
+          <w:szCs w:val="24"/>
+        </w:rPr>
+        <w:t>通过调用</w:t>
+      </w:r>
+      <w:r>
+        <w:rPr>
+          <w:rFonts w:hint="eastAsia"/>
+          <w:sz w:val="24"/>
+          <w:szCs w:val="24"/>
+        </w:rPr>
+        <w:t>SP</w:t>
+      </w:r>
+      <w:r>
+        <w:rPr>
+          <w:rFonts w:hint="eastAsia"/>
+          <w:sz w:val="24"/>
+          <w:szCs w:val="24"/>
+        </w:rPr>
+        <w:t>的</w:t>
+      </w:r>
+      <w:r>
+        <w:rPr>
+          <w:rFonts w:hint="eastAsia"/>
+          <w:sz w:val="24"/>
+          <w:szCs w:val="24"/>
+        </w:rPr>
+        <w:t>API</w:t>
+      </w:r>
+      <w:r>
+        <w:rPr>
+          <w:rFonts w:hint="eastAsia"/>
+          <w:sz w:val="24"/>
+          <w:szCs w:val="24"/>
+        </w:rPr>
+        <w:t>和</w:t>
+      </w:r>
+      <w:r>
+        <w:rPr>
+          <w:rFonts w:hint="eastAsia"/>
+          <w:sz w:val="24"/>
+          <w:szCs w:val="24"/>
+        </w:rPr>
+        <w:t>CC2530</w:t>
+      </w:r>
+      <w:r>
+        <w:rPr>
+          <w:rFonts w:hint="eastAsia"/>
+          <w:sz w:val="24"/>
+          <w:szCs w:val="24"/>
+        </w:rPr>
+        <w:t>交互数据，然后分别对</w:t>
+      </w:r>
+      <w:r>
+        <w:rPr>
+          <w:rFonts w:hint="eastAsia"/>
+          <w:sz w:val="24"/>
+          <w:szCs w:val="24"/>
+        </w:rPr>
+        <w:t>ZA_InQueue</w:t>
+      </w:r>
+      <w:r>
+        <w:rPr>
+          <w:rFonts w:hint="eastAsia"/>
+          <w:sz w:val="24"/>
+          <w:szCs w:val="24"/>
+        </w:rPr>
+        <w:t>和</w:t>
+      </w:r>
+      <w:r>
+        <w:rPr>
+          <w:rFonts w:hint="eastAsia"/>
+          <w:sz w:val="24"/>
+          <w:szCs w:val="24"/>
+        </w:rPr>
+        <w:t>ZA_OutQueue</w:t>
+      </w:r>
+      <w:r>
+        <w:rPr>
+          <w:rFonts w:hint="eastAsia"/>
+          <w:sz w:val="24"/>
+          <w:szCs w:val="24"/>
+        </w:rPr>
+        <w:t>进行操作。</w:t>
+      </w:r>
+    </w:p>
+    <w:p>
+      <w:pPr>
         <w:pStyle w:val="4"/>
+        <w:rPr>
+          <w:rFonts w:hint="eastAsia"/>
+        </w:rPr>
       </w:pPr>
       <w:r>
         <w:rPr>
@@ -5271,16 +5465,374 @@
     </w:p>
     <w:p>
       <w:pPr>
+        <w:spacing w:line="360" w:lineRule="auto"/>
+        <w:ind w:firstLineChars="200" w:firstLine="480"/>
+        <w:rPr>
+          <w:sz w:val="24"/>
+          <w:szCs w:val="24"/>
+        </w:rPr>
+      </w:pPr>
+      <w:r>
+        <w:rPr>
+          <w:rFonts w:hint="eastAsia"/>
+          <w:sz w:val="24"/>
+          <w:szCs w:val="24"/>
+        </w:rPr>
+        <w:t>如图，</w:t>
+      </w:r>
+      <w:r>
+        <w:rPr>
+          <w:rFonts w:hint="eastAsia"/>
+          <w:sz w:val="24"/>
+          <w:szCs w:val="24"/>
+        </w:rPr>
+        <w:t>TaskDataHub</w:t>
+      </w:r>
+      <w:r>
+        <w:rPr>
+          <w:rFonts w:hint="eastAsia"/>
+          <w:sz w:val="24"/>
+          <w:szCs w:val="24"/>
+        </w:rPr>
+        <w:t>初始化的主要工作就是完成三个</w:t>
+      </w:r>
+      <w:r>
+        <w:rPr>
+          <w:rFonts w:hint="eastAsia"/>
+          <w:sz w:val="24"/>
+          <w:szCs w:val="24"/>
+        </w:rPr>
+        <w:t>Agent</w:t>
+      </w:r>
+      <w:r>
+        <w:rPr>
+          <w:rFonts w:hint="eastAsia"/>
+          <w:sz w:val="24"/>
+          <w:szCs w:val="24"/>
+        </w:rPr>
+        <w:t>的网络建立和链接，其中</w:t>
+      </w:r>
+      <w:r>
+        <w:rPr>
+          <w:rFonts w:hint="eastAsia"/>
+          <w:sz w:val="24"/>
+          <w:szCs w:val="24"/>
+        </w:rPr>
+        <w:t>ServerAgent</w:t>
+      </w:r>
+      <w:r>
+        <w:rPr>
+          <w:rFonts w:hint="eastAsia"/>
+          <w:sz w:val="24"/>
+          <w:szCs w:val="24"/>
+        </w:rPr>
+        <w:t>的链接不是必须的，其他两个网络必须链接成功，</w:t>
+      </w:r>
+      <w:r>
+        <w:rPr>
+          <w:rFonts w:hint="eastAsia"/>
+          <w:sz w:val="24"/>
+          <w:szCs w:val="24"/>
+        </w:rPr>
+        <w:t>DataHub</w:t>
+      </w:r>
+      <w:r>
+        <w:rPr>
+          <w:rFonts w:hint="eastAsia"/>
+          <w:sz w:val="24"/>
+          <w:szCs w:val="24"/>
+        </w:rPr>
+        <w:t>的初始化方能完成，否则将一直尝试去创建两个网络。</w:t>
+      </w:r>
+    </w:p>
+    <w:p>
+      <w:pPr>
+        <w:jc w:val="center"/>
+        <w:rPr>
+          <w:rFonts w:hint="eastAsia"/>
+        </w:rPr>
+      </w:pPr>
+      <w:r>
+        <w:rPr>
+          <w:noProof/>
+        </w:rPr>
+        <w:lastRenderedPageBreak/>
+        <w:drawing>
+          <wp:inline distT="0" distB="0" distL="0" distR="0">
+            <wp:extent cx="3283829" cy="8332967"/>
+            <wp:effectExtent l="0" t="0" r="0" b="0"/>
+            <wp:docPr id="8" name="图片 7" descr="TaskDataHubInit.png"/>
+            <wp:cNvGraphicFramePr>
+              <a:graphicFrameLocks xmlns:a="http://schemas.openxmlformats.org/drawingml/2006/main" noChangeAspect="1"/>
+            </wp:cNvGraphicFramePr>
+            <a:graphic xmlns:a="http://schemas.openxmlformats.org/drawingml/2006/main">
+              <a:graphicData uri="http://schemas.openxmlformats.org/drawingml/2006/picture">
+                <pic:pic xmlns:pic="http://schemas.openxmlformats.org/drawingml/2006/picture">
+                  <pic:nvPicPr>
+                    <pic:cNvPr id="0" name="TaskDataHubInit.png"/>
+                    <pic:cNvPicPr/>
+                  </pic:nvPicPr>
+                  <pic:blipFill>
+                    <a:blip r:embed="rId14"/>
+                    <a:stretch>
+                      <a:fillRect/>
+                    </a:stretch>
+                  </pic:blipFill>
+                  <pic:spPr>
+                    <a:xfrm>
+                      <a:off x="0" y="0"/>
+                      <a:ext cx="3282950" cy="8330735"/>
+                    </a:xfrm>
+                    <a:prstGeom prst="rect">
+                      <a:avLst/>
+                    </a:prstGeom>
+                  </pic:spPr>
+                </pic:pic>
+              </a:graphicData>
+            </a:graphic>
+          </wp:inline>
+        </w:drawing>
+      </w:r>
+    </w:p>
+    <w:p>
+      <w:pPr>
+        <w:spacing w:line="360" w:lineRule="auto"/>
+        <w:jc w:val="center"/>
+        <w:rPr>
+          <w:b/>
+          <w:szCs w:val="21"/>
+        </w:rPr>
+      </w:pPr>
+      <w:r>
+        <w:rPr>
+          <w:rFonts w:hint="eastAsia"/>
+          <w:b/>
+          <w:szCs w:val="21"/>
+        </w:rPr>
+        <w:t>图</w:t>
+      </w:r>
+      <w:r>
+        <w:rPr>
+          <w:rFonts w:hint="eastAsia"/>
+          <w:b/>
+          <w:szCs w:val="21"/>
+        </w:rPr>
+        <w:t xml:space="preserve"> TaskDataHub</w:t>
+      </w:r>
+      <w:r>
+        <w:rPr>
+          <w:rFonts w:hint="eastAsia"/>
+          <w:b/>
+          <w:szCs w:val="21"/>
+        </w:rPr>
+        <w:t>初始化</w:t>
+      </w:r>
+    </w:p>
+    <w:p>
+      <w:pPr>
         <w:pStyle w:val="4"/>
-      </w:pPr>
-      <w:r>
-        <w:rPr>
-          <w:rFonts w:hint="eastAsia"/>
-        </w:rPr>
+        <w:rPr>
+          <w:rFonts w:hint="eastAsia"/>
+        </w:rPr>
+      </w:pPr>
+      <w:r>
+        <w:rPr>
+          <w:rFonts w:hint="eastAsia"/>
+        </w:rPr>
+        <w:lastRenderedPageBreak/>
         <w:t>常规运行</w:t>
       </w:r>
     </w:p>
-    <w:p/>
+    <w:p>
+      <w:pPr>
+        <w:spacing w:line="360" w:lineRule="auto"/>
+        <w:ind w:firstLineChars="200" w:firstLine="480"/>
+        <w:rPr>
+          <w:rFonts w:hint="eastAsia"/>
+        </w:rPr>
+      </w:pPr>
+      <w:r>
+        <w:rPr>
+          <w:rFonts w:hint="eastAsia"/>
+          <w:sz w:val="24"/>
+          <w:szCs w:val="24"/>
+        </w:rPr>
+        <w:t>如图，</w:t>
+      </w:r>
+      <w:r>
+        <w:rPr>
+          <w:rFonts w:hint="eastAsia"/>
+          <w:sz w:val="24"/>
+          <w:szCs w:val="24"/>
+        </w:rPr>
+        <w:t>TaskDataHub</w:t>
+      </w:r>
+      <w:r>
+        <w:rPr>
+          <w:rFonts w:hint="eastAsia"/>
+          <w:sz w:val="24"/>
+          <w:szCs w:val="24"/>
+        </w:rPr>
+        <w:t>首先建立</w:t>
+      </w:r>
+      <w:r>
+        <w:rPr>
+          <w:rFonts w:hint="eastAsia"/>
+          <w:sz w:val="24"/>
+          <w:szCs w:val="24"/>
+        </w:rPr>
+        <w:t>Queue</w:t>
+      </w:r>
+      <w:r>
+        <w:rPr>
+          <w:rFonts w:hint="eastAsia"/>
+          <w:sz w:val="24"/>
+          <w:szCs w:val="24"/>
+        </w:rPr>
+        <w:t>映射表，对应将</w:t>
+      </w:r>
+      <w:r>
+        <w:rPr>
+          <w:rFonts w:hint="eastAsia"/>
+          <w:sz w:val="24"/>
+          <w:szCs w:val="24"/>
+        </w:rPr>
+        <w:t>InQueue</w:t>
+      </w:r>
+      <w:r>
+        <w:rPr>
+          <w:rFonts w:hint="eastAsia"/>
+          <w:sz w:val="24"/>
+          <w:szCs w:val="24"/>
+        </w:rPr>
+        <w:t>的数据发送到</w:t>
+      </w:r>
+    </w:p>
+    <w:p>
+      <w:pPr>
+        <w:jc w:val="center"/>
+      </w:pPr>
+      <w:r>
+        <w:rPr>
+          <w:noProof/>
+        </w:rPr>
+        <w:drawing>
+          <wp:inline distT="0" distB="0" distL="0" distR="0">
+            <wp:extent cx="4174434" cy="7601784"/>
+            <wp:effectExtent l="0" t="0" r="0" b="0"/>
+            <wp:docPr id="10" name="图片 9" descr="TaskDataHub_Run.png"/>
+            <wp:cNvGraphicFramePr>
+              <a:graphicFrameLocks xmlns:a="http://schemas.openxmlformats.org/drawingml/2006/main" noChangeAspect="1"/>
+            </wp:cNvGraphicFramePr>
+            <a:graphic xmlns:a="http://schemas.openxmlformats.org/drawingml/2006/main">
+              <a:graphicData uri="http://schemas.openxmlformats.org/drawingml/2006/picture">
+                <pic:pic xmlns:pic="http://schemas.openxmlformats.org/drawingml/2006/picture">
+                  <pic:nvPicPr>
+                    <pic:cNvPr id="0" name="TaskDataHub_Run.png"/>
+                    <pic:cNvPicPr/>
+                  </pic:nvPicPr>
+                  <pic:blipFill>
+                    <a:blip r:embed="rId15"/>
+                    <a:srcRect t="3049"/>
+                    <a:stretch>
+                      <a:fillRect/>
+                    </a:stretch>
+                  </pic:blipFill>
+                  <pic:spPr>
+                    <a:xfrm>
+                      <a:off x="0" y="0"/>
+                      <a:ext cx="4174435" cy="7601785"/>
+                    </a:xfrm>
+                    <a:prstGeom prst="rect">
+                      <a:avLst/>
+                    </a:prstGeom>
+                  </pic:spPr>
+                </pic:pic>
+              </a:graphicData>
+            </a:graphic>
+          </wp:inline>
+        </w:drawing>
+      </w:r>
+    </w:p>
+    <w:p>
+      <w:pPr>
+        <w:spacing w:line="360" w:lineRule="auto"/>
+        <w:jc w:val="center"/>
+        <w:rPr>
+          <w:b/>
+          <w:szCs w:val="21"/>
+        </w:rPr>
+      </w:pPr>
+      <w:r>
+        <w:rPr>
+          <w:rFonts w:hint="eastAsia"/>
+          <w:b/>
+          <w:szCs w:val="21"/>
+        </w:rPr>
+        <w:t>图</w:t>
+      </w:r>
+      <w:r>
+        <w:rPr>
+          <w:rFonts w:hint="eastAsia"/>
+          <w:b/>
+          <w:szCs w:val="21"/>
+        </w:rPr>
+        <w:t xml:space="preserve"> TaskDataHub</w:t>
+      </w:r>
+      <w:r>
+        <w:rPr>
+          <w:rFonts w:hint="eastAsia"/>
+          <w:b/>
+          <w:szCs w:val="21"/>
+        </w:rPr>
+        <w:t>常规运行</w:t>
+      </w:r>
+    </w:p>
+    <w:p>
+      <w:r>
+        <w:rPr>
+          <w:rFonts w:hint="eastAsia"/>
+        </w:rPr>
+        <w:lastRenderedPageBreak/>
+        <w:t>相应的</w:t>
+      </w:r>
+      <w:r>
+        <w:rPr>
+          <w:rFonts w:hint="eastAsia"/>
+        </w:rPr>
+        <w:t>OutQueue</w:t>
+      </w:r>
+      <w:r>
+        <w:rPr>
+          <w:rFonts w:hint="eastAsia"/>
+        </w:rPr>
+        <w:t>中。</w:t>
+      </w:r>
+      <w:r>
+        <w:rPr>
+          <w:rFonts w:hint="eastAsia"/>
+        </w:rPr>
+        <w:t>OutQueue</w:t>
+      </w:r>
+      <w:r>
+        <w:rPr>
+          <w:rFonts w:hint="eastAsia"/>
+        </w:rPr>
+        <w:t>也可以是</w:t>
+      </w:r>
+      <w:r>
+        <w:rPr>
+          <w:rFonts w:hint="eastAsia"/>
+        </w:rPr>
+        <w:t>EnQueue</w:t>
+      </w:r>
+      <w:r>
+        <w:rPr>
+          <w:rFonts w:hint="eastAsia"/>
+        </w:rPr>
+        <w:t>中的元素指定的。</w:t>
+      </w:r>
+    </w:p>
     <w:p>
       <w:pPr>
         <w:pStyle w:val="2"/>
@@ -5698,8 +6250,419 @@
         <w:rPr>
           <w:rFonts w:hint="eastAsia"/>
         </w:rPr>
+        <w:t>void TaskAppAgentInit(net_para_t * st_net_para)</w:t>
+      </w:r>
+    </w:p>
+    <w:p>
+      <w:pPr>
+        <w:rPr>
+          <w:sz w:val="24"/>
+          <w:szCs w:val="24"/>
+        </w:rPr>
+      </w:pPr>
+      <w:r>
+        <w:rPr>
+          <w:rFonts w:hint="eastAsia"/>
+          <w:b/>
+          <w:sz w:val="24"/>
+          <w:szCs w:val="24"/>
+        </w:rPr>
+        <w:t>所属模块：</w:t>
+      </w:r>
+      <w:r>
+        <w:rPr>
+          <w:rFonts w:hint="eastAsia"/>
+          <w:sz w:val="24"/>
+          <w:szCs w:val="24"/>
+        </w:rPr>
+        <w:t>AppAgent</w:t>
+      </w:r>
+      <w:r>
+        <w:rPr>
+          <w:rFonts w:hint="eastAsia"/>
+          <w:sz w:val="24"/>
+          <w:szCs w:val="24"/>
+        </w:rPr>
+        <w:t>；</w:t>
+      </w:r>
+    </w:p>
+    <w:p>
+      <w:pPr>
+        <w:rPr>
+          <w:sz w:val="24"/>
+          <w:szCs w:val="24"/>
+        </w:rPr>
+      </w:pPr>
+      <w:r>
+        <w:rPr>
+          <w:rFonts w:hint="eastAsia"/>
+          <w:b/>
+          <w:sz w:val="24"/>
+          <w:szCs w:val="24"/>
+        </w:rPr>
+        <w:t>调用模块：</w:t>
+      </w:r>
+      <w:r>
+        <w:rPr>
+          <w:rFonts w:hint="eastAsia"/>
+          <w:sz w:val="24"/>
+          <w:szCs w:val="24"/>
+        </w:rPr>
+        <w:t>AppAgent</w:t>
+      </w:r>
+      <w:r>
+        <w:rPr>
+          <w:rFonts w:hint="eastAsia"/>
+          <w:sz w:val="24"/>
+          <w:szCs w:val="24"/>
+        </w:rPr>
+        <w:t>；</w:t>
+      </w:r>
+    </w:p>
+    <w:p>
+      <w:pPr>
+        <w:rPr>
+          <w:sz w:val="24"/>
+          <w:szCs w:val="24"/>
+        </w:rPr>
+      </w:pPr>
+      <w:r>
+        <w:rPr>
+          <w:rFonts w:hint="eastAsia"/>
+          <w:b/>
+          <w:sz w:val="24"/>
+          <w:szCs w:val="24"/>
+        </w:rPr>
+        <w:t>说明：</w:t>
+      </w:r>
+      <w:r>
+        <w:rPr>
+          <w:rFonts w:hint="eastAsia"/>
+          <w:sz w:val="24"/>
+          <w:szCs w:val="24"/>
+        </w:rPr>
+        <w:t>绑定</w:t>
+      </w:r>
+      <w:r>
+        <w:rPr>
+          <w:rFonts w:hint="eastAsia"/>
+          <w:sz w:val="24"/>
+          <w:szCs w:val="24"/>
+        </w:rPr>
+        <w:t>TCP</w:t>
+      </w:r>
+      <w:r>
+        <w:rPr>
+          <w:rFonts w:hint="eastAsia"/>
+          <w:sz w:val="24"/>
+          <w:szCs w:val="24"/>
+        </w:rPr>
+        <w:t>服务端口。</w:t>
+      </w:r>
+    </w:p>
+    <w:p>
+      <w:pPr>
+        <w:rPr>
+          <w:b/>
+          <w:sz w:val="24"/>
+          <w:szCs w:val="24"/>
+        </w:rPr>
+      </w:pPr>
+      <w:r>
+        <w:rPr>
+          <w:rFonts w:hint="eastAsia"/>
+          <w:b/>
+          <w:sz w:val="24"/>
+          <w:szCs w:val="24"/>
+        </w:rPr>
+        <w:t>参数：</w:t>
+      </w:r>
+    </w:p>
+    <w:p>
+      <w:pPr>
+        <w:rPr>
+          <w:sz w:val="24"/>
+          <w:szCs w:val="24"/>
+        </w:rPr>
+      </w:pPr>
+      <w:r>
+        <w:rPr>
+          <w:rFonts w:hint="eastAsia"/>
+          <w:sz w:val="24"/>
+          <w:szCs w:val="24"/>
+        </w:rPr>
+        <w:t>st_net_para</w:t>
+      </w:r>
+      <w:r>
+        <w:rPr>
+          <w:rFonts w:hint="eastAsia"/>
+          <w:sz w:val="24"/>
+          <w:szCs w:val="24"/>
+        </w:rPr>
+        <w:t>：</w:t>
+      </w:r>
+      <w:r>
+        <w:rPr>
+          <w:rFonts w:hint="eastAsia"/>
+          <w:sz w:val="24"/>
+          <w:szCs w:val="24"/>
+        </w:rPr>
+        <w:t>从</w:t>
+      </w:r>
+      <w:r>
+        <w:rPr>
+          <w:rFonts w:hint="eastAsia"/>
+          <w:sz w:val="24"/>
+          <w:szCs w:val="24"/>
+        </w:rPr>
+        <w:t>AA_Inqueue</w:t>
+      </w:r>
+      <w:r>
+        <w:rPr>
+          <w:rFonts w:hint="eastAsia"/>
+          <w:sz w:val="24"/>
+          <w:szCs w:val="24"/>
+        </w:rPr>
+        <w:t>中获得的</w:t>
+      </w:r>
+      <w:r>
+        <w:rPr>
+          <w:rFonts w:hint="eastAsia"/>
+          <w:sz w:val="24"/>
+          <w:szCs w:val="24"/>
+        </w:rPr>
+        <w:t>WIFI</w:t>
+      </w:r>
+      <w:r>
+        <w:rPr>
+          <w:rFonts w:hint="eastAsia"/>
+          <w:sz w:val="24"/>
+          <w:szCs w:val="24"/>
+        </w:rPr>
+        <w:t>网络参数。</w:t>
+      </w:r>
+    </w:p>
+    <w:p>
+      <w:pPr>
+        <w:pStyle w:val="4"/>
+      </w:pPr>
+      <w:r>
+        <w:t>void TaskAppAgentRun(</w:t>
+      </w:r>
+      <w:r>
+        <w:rPr>
+          <w:rFonts w:hint="eastAsia"/>
+        </w:rPr>
+        <w:t>net_para_t * st_net_para)</w:t>
+      </w:r>
+    </w:p>
+    <w:p>
+      <w:pPr>
+        <w:rPr>
+          <w:sz w:val="24"/>
+          <w:szCs w:val="24"/>
+        </w:rPr>
+      </w:pPr>
+      <w:r>
+        <w:rPr>
+          <w:rFonts w:hint="eastAsia"/>
+          <w:b/>
+          <w:sz w:val="24"/>
+          <w:szCs w:val="24"/>
+        </w:rPr>
+        <w:t>所属模块：</w:t>
+      </w:r>
+      <w:r>
+        <w:rPr>
+          <w:rFonts w:hint="eastAsia"/>
+          <w:sz w:val="24"/>
+          <w:szCs w:val="24"/>
+        </w:rPr>
+        <w:t>AppAgent</w:t>
+      </w:r>
+      <w:r>
+        <w:rPr>
+          <w:rFonts w:hint="eastAsia"/>
+          <w:sz w:val="24"/>
+          <w:szCs w:val="24"/>
+        </w:rPr>
+        <w:t>；</w:t>
+      </w:r>
+    </w:p>
+    <w:p>
+      <w:pPr>
+        <w:rPr>
+          <w:sz w:val="24"/>
+          <w:szCs w:val="24"/>
+        </w:rPr>
+      </w:pPr>
+      <w:r>
+        <w:rPr>
+          <w:rFonts w:hint="eastAsia"/>
+          <w:b/>
+          <w:sz w:val="24"/>
+          <w:szCs w:val="24"/>
+        </w:rPr>
+        <w:t>调用模块：</w:t>
+      </w:r>
+      <w:r>
+        <w:rPr>
+          <w:rFonts w:hint="eastAsia"/>
+          <w:sz w:val="24"/>
+          <w:szCs w:val="24"/>
+        </w:rPr>
+        <w:t>AppAgent</w:t>
+      </w:r>
+      <w:r>
+        <w:rPr>
+          <w:rFonts w:hint="eastAsia"/>
+          <w:sz w:val="24"/>
+          <w:szCs w:val="24"/>
+        </w:rPr>
+        <w:t>；</w:t>
+      </w:r>
+    </w:p>
+    <w:p>
+      <w:pPr>
+        <w:rPr>
+          <w:sz w:val="24"/>
+          <w:szCs w:val="24"/>
+        </w:rPr>
+      </w:pPr>
+      <w:r>
+        <w:rPr>
+          <w:rFonts w:hint="eastAsia"/>
+          <w:b/>
+          <w:sz w:val="24"/>
+          <w:szCs w:val="24"/>
+        </w:rPr>
+        <w:t>说明：</w:t>
+      </w:r>
+      <w:r>
+        <w:rPr>
+          <w:rFonts w:hint="eastAsia"/>
+          <w:sz w:val="24"/>
+          <w:szCs w:val="24"/>
+        </w:rPr>
+        <w:t>检测是否有手机</w:t>
+      </w:r>
+      <w:r>
+        <w:rPr>
+          <w:rFonts w:hint="eastAsia"/>
+          <w:sz w:val="24"/>
+          <w:szCs w:val="24"/>
+        </w:rPr>
+        <w:t>APP</w:t>
+      </w:r>
+      <w:r>
+        <w:rPr>
+          <w:rFonts w:hint="eastAsia"/>
+          <w:sz w:val="24"/>
+          <w:szCs w:val="24"/>
+        </w:rPr>
+        <w:t>数据请求或者命令输入，检测是否有上报手机的数据。</w:t>
+      </w:r>
+    </w:p>
+    <w:p>
+      <w:pPr>
+        <w:rPr>
+          <w:b/>
+          <w:sz w:val="24"/>
+          <w:szCs w:val="24"/>
+        </w:rPr>
+      </w:pPr>
+      <w:r>
+        <w:rPr>
+          <w:rFonts w:hint="eastAsia"/>
+          <w:b/>
+          <w:sz w:val="24"/>
+          <w:szCs w:val="24"/>
+        </w:rPr>
+        <w:t>参数：</w:t>
+      </w:r>
+    </w:p>
+    <w:p>
+      <w:pPr>
+        <w:rPr>
+          <w:sz w:val="24"/>
+          <w:szCs w:val="24"/>
+        </w:rPr>
+      </w:pPr>
+      <w:r>
+        <w:rPr>
+          <w:rFonts w:hint="eastAsia"/>
+          <w:sz w:val="24"/>
+          <w:szCs w:val="24"/>
+        </w:rPr>
         <w:lastRenderedPageBreak/>
-        <w:t>void TaskAppAgentInit(net_para_t * st_net_para)</w:t>
+        <w:t>st_net_para</w:t>
+      </w:r>
+      <w:r>
+        <w:rPr>
+          <w:rFonts w:hint="eastAsia"/>
+          <w:sz w:val="24"/>
+          <w:szCs w:val="24"/>
+        </w:rPr>
+        <w:t>：从</w:t>
+      </w:r>
+      <w:r>
+        <w:rPr>
+          <w:rFonts w:hint="eastAsia"/>
+          <w:sz w:val="24"/>
+          <w:szCs w:val="24"/>
+        </w:rPr>
+        <w:t>DataHub</w:t>
+      </w:r>
+      <w:r>
+        <w:rPr>
+          <w:rFonts w:hint="eastAsia"/>
+          <w:sz w:val="24"/>
+          <w:szCs w:val="24"/>
+        </w:rPr>
+        <w:t>中取得的</w:t>
+      </w:r>
+      <w:r>
+        <w:rPr>
+          <w:rFonts w:hint="eastAsia"/>
+          <w:sz w:val="24"/>
+          <w:szCs w:val="24"/>
+        </w:rPr>
+        <w:t>WIFI</w:t>
+      </w:r>
+      <w:r>
+        <w:rPr>
+          <w:rFonts w:hint="eastAsia"/>
+          <w:sz w:val="24"/>
+          <w:szCs w:val="24"/>
+        </w:rPr>
+        <w:t>网络参数</w:t>
+      </w:r>
+      <w:r>
+        <w:rPr>
+          <w:rFonts w:hint="eastAsia"/>
+          <w:sz w:val="24"/>
+          <w:szCs w:val="24"/>
+        </w:rPr>
+        <w:t>、</w:t>
+      </w:r>
+      <w:r>
+        <w:rPr>
+          <w:rFonts w:hint="eastAsia"/>
+          <w:sz w:val="24"/>
+          <w:szCs w:val="24"/>
+        </w:rPr>
+        <w:t>。</w:t>
+      </w:r>
+    </w:p>
+    <w:p>
+      <w:pPr>
+        <w:pStyle w:val="4"/>
+      </w:pPr>
+      <w:r>
+        <w:rPr>
+          <w:rFonts w:hint="eastAsia"/>
+        </w:rPr>
+        <w:t>void TaskZigbeeInit()</w:t>
       </w:r>
     </w:p>
     <w:p>
@@ -5724,6 +6687,484 @@
           <w:sz w:val="24"/>
           <w:szCs w:val="24"/>
         </w:rPr>
+        <w:t>ZigbeeAgent</w:t>
+      </w:r>
+      <w:r>
+        <w:rPr>
+          <w:rFonts w:hint="eastAsia"/>
+          <w:sz w:val="24"/>
+          <w:szCs w:val="24"/>
+        </w:rPr>
+        <w:t>；</w:t>
+      </w:r>
+    </w:p>
+    <w:p>
+      <w:pPr>
+        <w:rPr>
+          <w:sz w:val="24"/>
+          <w:szCs w:val="24"/>
+        </w:rPr>
+      </w:pPr>
+      <w:r>
+        <w:rPr>
+          <w:rFonts w:hint="eastAsia"/>
+          <w:b/>
+          <w:sz w:val="24"/>
+          <w:szCs w:val="24"/>
+        </w:rPr>
+        <w:t>调用模块：</w:t>
+      </w:r>
+      <w:r>
+        <w:rPr>
+          <w:rFonts w:hint="eastAsia"/>
+          <w:sz w:val="24"/>
+          <w:szCs w:val="24"/>
+        </w:rPr>
+        <w:t>ZigbeeAgent</w:t>
+      </w:r>
+      <w:r>
+        <w:rPr>
+          <w:rFonts w:hint="eastAsia"/>
+          <w:sz w:val="24"/>
+          <w:szCs w:val="24"/>
+        </w:rPr>
+        <w:t>；</w:t>
+      </w:r>
+    </w:p>
+    <w:p>
+      <w:pPr>
+        <w:rPr>
+          <w:sz w:val="24"/>
+          <w:szCs w:val="24"/>
+        </w:rPr>
+      </w:pPr>
+      <w:r>
+        <w:rPr>
+          <w:rFonts w:hint="eastAsia"/>
+          <w:b/>
+          <w:sz w:val="24"/>
+          <w:szCs w:val="24"/>
+        </w:rPr>
+        <w:t>说明：</w:t>
+      </w:r>
+      <w:r>
+        <w:rPr>
+          <w:rFonts w:hint="eastAsia"/>
+          <w:sz w:val="24"/>
+          <w:szCs w:val="24"/>
+        </w:rPr>
+        <w:t>建立</w:t>
+      </w:r>
+      <w:r>
+        <w:rPr>
+          <w:rFonts w:hint="eastAsia"/>
+          <w:sz w:val="24"/>
+          <w:szCs w:val="24"/>
+        </w:rPr>
+        <w:t>Zigbee</w:t>
+      </w:r>
+      <w:r>
+        <w:rPr>
+          <w:rFonts w:hint="eastAsia"/>
+          <w:sz w:val="24"/>
+          <w:szCs w:val="24"/>
+        </w:rPr>
+        <w:t>协调者网络，更新终端数据结构。</w:t>
+      </w:r>
+    </w:p>
+    <w:p>
+      <w:pPr>
+        <w:rPr>
+          <w:b/>
+          <w:sz w:val="24"/>
+          <w:szCs w:val="24"/>
+        </w:rPr>
+      </w:pPr>
+      <w:r>
+        <w:rPr>
+          <w:rFonts w:hint="eastAsia"/>
+          <w:b/>
+          <w:sz w:val="24"/>
+          <w:szCs w:val="24"/>
+        </w:rPr>
+        <w:t>参数：</w:t>
+      </w:r>
+    </w:p>
+    <w:p>
+      <w:pPr>
+        <w:pStyle w:val="4"/>
+      </w:pPr>
+      <w:r>
+        <w:t>void Task</w:t>
+      </w:r>
+      <w:r>
+        <w:rPr>
+          <w:rFonts w:hint="eastAsia"/>
+        </w:rPr>
+        <w:t>Zigbee</w:t>
+      </w:r>
+      <w:r>
+        <w:t>Run(</w:t>
+      </w:r>
+      <w:r>
+        <w:rPr>
+          <w:rFonts w:hint="eastAsia"/>
+        </w:rPr>
+        <w:t>)</w:t>
+      </w:r>
+    </w:p>
+    <w:p>
+      <w:pPr>
+        <w:rPr>
+          <w:sz w:val="24"/>
+          <w:szCs w:val="24"/>
+        </w:rPr>
+      </w:pPr>
+      <w:r>
+        <w:rPr>
+          <w:rFonts w:hint="eastAsia"/>
+          <w:b/>
+          <w:sz w:val="24"/>
+          <w:szCs w:val="24"/>
+        </w:rPr>
+        <w:t>所属模块：</w:t>
+      </w:r>
+      <w:r>
+        <w:rPr>
+          <w:rFonts w:hint="eastAsia"/>
+          <w:sz w:val="24"/>
+          <w:szCs w:val="24"/>
+        </w:rPr>
+        <w:t>ZigbeeAgent</w:t>
+      </w:r>
+      <w:r>
+        <w:rPr>
+          <w:rFonts w:hint="eastAsia"/>
+          <w:sz w:val="24"/>
+          <w:szCs w:val="24"/>
+        </w:rPr>
+        <w:t>；</w:t>
+      </w:r>
+    </w:p>
+    <w:p>
+      <w:pPr>
+        <w:rPr>
+          <w:sz w:val="24"/>
+          <w:szCs w:val="24"/>
+        </w:rPr>
+      </w:pPr>
+      <w:r>
+        <w:rPr>
+          <w:rFonts w:hint="eastAsia"/>
+          <w:b/>
+          <w:sz w:val="24"/>
+          <w:szCs w:val="24"/>
+        </w:rPr>
+        <w:t>调用模块：</w:t>
+      </w:r>
+      <w:r>
+        <w:rPr>
+          <w:rFonts w:hint="eastAsia"/>
+          <w:sz w:val="24"/>
+          <w:szCs w:val="24"/>
+        </w:rPr>
+        <w:t>ZigbeeAgent</w:t>
+      </w:r>
+      <w:r>
+        <w:rPr>
+          <w:rFonts w:hint="eastAsia"/>
+          <w:sz w:val="24"/>
+          <w:szCs w:val="24"/>
+        </w:rPr>
+        <w:t>；</w:t>
+      </w:r>
+    </w:p>
+    <w:p>
+      <w:pPr>
+        <w:rPr>
+          <w:sz w:val="24"/>
+          <w:szCs w:val="24"/>
+        </w:rPr>
+      </w:pPr>
+      <w:r>
+        <w:rPr>
+          <w:rFonts w:hint="eastAsia"/>
+          <w:b/>
+          <w:sz w:val="24"/>
+          <w:szCs w:val="24"/>
+        </w:rPr>
+        <w:t>说明：</w:t>
+      </w:r>
+      <w:r>
+        <w:rPr>
+          <w:rFonts w:hint="eastAsia"/>
+          <w:sz w:val="24"/>
+          <w:szCs w:val="24"/>
+        </w:rPr>
+        <w:t>监测下行</w:t>
+      </w:r>
+      <w:r>
+        <w:rPr>
+          <w:rFonts w:hint="eastAsia"/>
+          <w:sz w:val="24"/>
+          <w:szCs w:val="24"/>
+        </w:rPr>
+        <w:t>SP</w:t>
+      </w:r>
+      <w:r>
+        <w:rPr>
+          <w:rFonts w:hint="eastAsia"/>
+          <w:sz w:val="24"/>
+          <w:szCs w:val="24"/>
+        </w:rPr>
+        <w:t>数据，并通过</w:t>
+      </w:r>
+      <w:r>
+        <w:rPr>
+          <w:rFonts w:hint="eastAsia"/>
+          <w:sz w:val="24"/>
+          <w:szCs w:val="24"/>
+        </w:rPr>
+        <w:t>Zigbee</w:t>
+      </w:r>
+      <w:r>
+        <w:rPr>
+          <w:rFonts w:hint="eastAsia"/>
+          <w:sz w:val="24"/>
+          <w:szCs w:val="24"/>
+        </w:rPr>
+        <w:t>传输到终端；监测</w:t>
+      </w:r>
+      <w:r>
+        <w:rPr>
+          <w:rFonts w:hint="eastAsia"/>
+          <w:sz w:val="24"/>
+          <w:szCs w:val="24"/>
+        </w:rPr>
+        <w:t>Zigbee</w:t>
+      </w:r>
+      <w:r>
+        <w:rPr>
+          <w:rFonts w:hint="eastAsia"/>
+          <w:sz w:val="24"/>
+          <w:szCs w:val="24"/>
+        </w:rPr>
+        <w:t>信号，然后通过</w:t>
+      </w:r>
+      <w:r>
+        <w:rPr>
+          <w:rFonts w:hint="eastAsia"/>
+          <w:sz w:val="24"/>
+          <w:szCs w:val="24"/>
+        </w:rPr>
+        <w:t>SP</w:t>
+      </w:r>
+      <w:r>
+        <w:rPr>
+          <w:rFonts w:hint="eastAsia"/>
+          <w:sz w:val="24"/>
+          <w:szCs w:val="24"/>
+        </w:rPr>
+        <w:t>打包上行发送到</w:t>
+      </w:r>
+      <w:r>
+        <w:rPr>
+          <w:rFonts w:hint="eastAsia"/>
+          <w:sz w:val="24"/>
+          <w:szCs w:val="24"/>
+        </w:rPr>
+        <w:t>DataHub</w:t>
+      </w:r>
+      <w:r>
+        <w:rPr>
+          <w:rFonts w:hint="eastAsia"/>
+          <w:sz w:val="24"/>
+          <w:szCs w:val="24"/>
+        </w:rPr>
+        <w:t>；定时查岗</w:t>
+      </w:r>
+      <w:r>
+        <w:rPr>
+          <w:rFonts w:hint="eastAsia"/>
+          <w:sz w:val="24"/>
+          <w:szCs w:val="24"/>
+        </w:rPr>
+        <w:t>Zigbee</w:t>
+      </w:r>
+      <w:r>
+        <w:rPr>
+          <w:rFonts w:hint="eastAsia"/>
+          <w:sz w:val="24"/>
+          <w:szCs w:val="24"/>
+        </w:rPr>
+        <w:t>终端。</w:t>
+      </w:r>
+    </w:p>
+    <w:p>
+      <w:pPr>
+        <w:rPr>
+          <w:b/>
+          <w:sz w:val="24"/>
+          <w:szCs w:val="24"/>
+        </w:rPr>
+      </w:pPr>
+      <w:r>
+        <w:rPr>
+          <w:rFonts w:hint="eastAsia"/>
+          <w:b/>
+          <w:sz w:val="24"/>
+          <w:szCs w:val="24"/>
+        </w:rPr>
+        <w:t>参数：</w:t>
+      </w:r>
+    </w:p>
+    <w:p>
+      <w:pPr>
+        <w:pStyle w:val="4"/>
+      </w:pPr>
+      <w:r>
+        <w:rPr>
+          <w:rFonts w:hint="eastAsia"/>
+        </w:rPr>
+        <w:t>void TaskDataHubInit()</w:t>
+      </w:r>
+    </w:p>
+    <w:p>
+      <w:pPr>
+        <w:rPr>
+          <w:sz w:val="24"/>
+          <w:szCs w:val="24"/>
+        </w:rPr>
+      </w:pPr>
+      <w:r>
+        <w:rPr>
+          <w:rFonts w:hint="eastAsia"/>
+          <w:b/>
+          <w:sz w:val="24"/>
+          <w:szCs w:val="24"/>
+        </w:rPr>
+        <w:t>所属模块：</w:t>
+      </w:r>
+      <w:r>
+        <w:rPr>
+          <w:rFonts w:hint="eastAsia"/>
+          <w:sz w:val="24"/>
+          <w:szCs w:val="24"/>
+        </w:rPr>
+        <w:t>DataHub</w:t>
+      </w:r>
+      <w:r>
+        <w:rPr>
+          <w:rFonts w:hint="eastAsia"/>
+          <w:sz w:val="24"/>
+          <w:szCs w:val="24"/>
+        </w:rPr>
+        <w:t>；</w:t>
+      </w:r>
+    </w:p>
+    <w:p>
+      <w:pPr>
+        <w:rPr>
+          <w:sz w:val="24"/>
+          <w:szCs w:val="24"/>
+        </w:rPr>
+      </w:pPr>
+      <w:r>
+        <w:rPr>
+          <w:rFonts w:hint="eastAsia"/>
+          <w:b/>
+          <w:sz w:val="24"/>
+          <w:szCs w:val="24"/>
+        </w:rPr>
+        <w:t>调用模块：</w:t>
+      </w:r>
+      <w:r>
+        <w:rPr>
+          <w:rFonts w:hint="eastAsia"/>
+          <w:sz w:val="24"/>
+          <w:szCs w:val="24"/>
+        </w:rPr>
+        <w:t>DataHub</w:t>
+      </w:r>
+      <w:r>
+        <w:rPr>
+          <w:rFonts w:hint="eastAsia"/>
+          <w:sz w:val="24"/>
+          <w:szCs w:val="24"/>
+        </w:rPr>
+        <w:t>；</w:t>
+      </w:r>
+    </w:p>
+    <w:p>
+      <w:pPr>
+        <w:rPr>
+          <w:sz w:val="24"/>
+          <w:szCs w:val="24"/>
+        </w:rPr>
+      </w:pPr>
+      <w:r>
+        <w:rPr>
+          <w:rFonts w:hint="eastAsia"/>
+          <w:b/>
+          <w:sz w:val="24"/>
+          <w:szCs w:val="24"/>
+        </w:rPr>
+        <w:t>说明：</w:t>
+      </w:r>
+      <w:r>
+        <w:rPr>
+          <w:rFonts w:hint="eastAsia"/>
+          <w:sz w:val="24"/>
+          <w:szCs w:val="24"/>
+        </w:rPr>
+        <w:t>检测</w:t>
+      </w:r>
+      <w:r>
+        <w:rPr>
+          <w:rFonts w:hint="eastAsia"/>
+          <w:sz w:val="24"/>
+          <w:szCs w:val="24"/>
+        </w:rPr>
+        <w:t>LUI</w:t>
+      </w:r>
+      <w:r>
+        <w:rPr>
+          <w:rFonts w:hint="eastAsia"/>
+          <w:sz w:val="24"/>
+          <w:szCs w:val="24"/>
+        </w:rPr>
+        <w:t>输入，</w:t>
+      </w:r>
+      <w:r>
+        <w:rPr>
+          <w:rFonts w:hint="eastAsia"/>
+          <w:sz w:val="24"/>
+          <w:szCs w:val="24"/>
+        </w:rPr>
+        <w:t>发送命令至</w:t>
+      </w:r>
+      <w:r>
+        <w:rPr>
+          <w:rFonts w:hint="eastAsia"/>
+          <w:sz w:val="24"/>
+          <w:szCs w:val="24"/>
+        </w:rPr>
+        <w:t>ZigbeeAgent</w:t>
+      </w:r>
+      <w:r>
+        <w:rPr>
+          <w:rFonts w:hint="eastAsia"/>
+          <w:sz w:val="24"/>
+          <w:szCs w:val="24"/>
+        </w:rPr>
+        <w:t>，</w:t>
+      </w:r>
+      <w:r>
+        <w:rPr>
+          <w:rFonts w:hint="eastAsia"/>
+          <w:sz w:val="24"/>
+          <w:szCs w:val="24"/>
+        </w:rPr>
         <w:t>AppAgent</w:t>
       </w:r>
       <w:r>
@@ -5732,6 +7173,128 @@
           <w:sz w:val="24"/>
           <w:szCs w:val="24"/>
         </w:rPr>
+        <w:t>和</w:t>
+      </w:r>
+      <w:r>
+        <w:rPr>
+          <w:rFonts w:hint="eastAsia"/>
+          <w:sz w:val="24"/>
+          <w:szCs w:val="24"/>
+        </w:rPr>
+        <w:t>ServerAgent</w:t>
+      </w:r>
+      <w:r>
+        <w:rPr>
+          <w:rFonts w:hint="eastAsia"/>
+          <w:sz w:val="24"/>
+          <w:szCs w:val="24"/>
+        </w:rPr>
+        <w:t>，使建立网络。其中</w:t>
+      </w:r>
+      <w:r>
+        <w:rPr>
+          <w:rFonts w:hint="eastAsia"/>
+          <w:sz w:val="24"/>
+          <w:szCs w:val="24"/>
+        </w:rPr>
+        <w:t>ZigbeeAgent</w:t>
+      </w:r>
+      <w:r>
+        <w:rPr>
+          <w:rFonts w:hint="eastAsia"/>
+          <w:sz w:val="24"/>
+          <w:szCs w:val="24"/>
+        </w:rPr>
+        <w:t>和</w:t>
+      </w:r>
+      <w:r>
+        <w:rPr>
+          <w:rFonts w:hint="eastAsia"/>
+          <w:sz w:val="24"/>
+          <w:szCs w:val="24"/>
+        </w:rPr>
+        <w:t>APPAgent</w:t>
+      </w:r>
+      <w:r>
+        <w:rPr>
+          <w:rFonts w:hint="eastAsia"/>
+          <w:sz w:val="24"/>
+          <w:szCs w:val="24"/>
+        </w:rPr>
+        <w:t>网络为必须网络，必须建立成功，该函数才会正常退出，否则将一直循环创建网络。</w:t>
+      </w:r>
+    </w:p>
+    <w:p>
+      <w:pPr>
+        <w:rPr>
+          <w:b/>
+          <w:sz w:val="24"/>
+          <w:szCs w:val="24"/>
+        </w:rPr>
+      </w:pPr>
+      <w:r>
+        <w:rPr>
+          <w:rFonts w:hint="eastAsia"/>
+          <w:b/>
+          <w:sz w:val="24"/>
+          <w:szCs w:val="24"/>
+        </w:rPr>
+        <w:t>参数：</w:t>
+      </w:r>
+    </w:p>
+    <w:p>
+      <w:pPr>
+        <w:pStyle w:val="4"/>
+      </w:pPr>
+      <w:r>
+        <w:t>void Task</w:t>
+      </w:r>
+      <w:r>
+        <w:rPr>
+          <w:rFonts w:hint="eastAsia"/>
+        </w:rPr>
+        <w:t>DataHub</w:t>
+      </w:r>
+      <w:r>
+        <w:t>Run(</w:t>
+      </w:r>
+      <w:r>
+        <w:rPr>
+          <w:rFonts w:hint="eastAsia"/>
+        </w:rPr>
+        <w:t>)</w:t>
+      </w:r>
+    </w:p>
+    <w:p>
+      <w:pPr>
+        <w:rPr>
+          <w:sz w:val="24"/>
+          <w:szCs w:val="24"/>
+        </w:rPr>
+      </w:pPr>
+      <w:r>
+        <w:rPr>
+          <w:rFonts w:hint="eastAsia"/>
+          <w:b/>
+          <w:sz w:val="24"/>
+          <w:szCs w:val="24"/>
+        </w:rPr>
+        <w:t>所属模块：</w:t>
+      </w:r>
+      <w:r>
+        <w:rPr>
+          <w:rFonts w:hint="eastAsia"/>
+          <w:sz w:val="24"/>
+          <w:szCs w:val="24"/>
+        </w:rPr>
+        <w:t>DataHub</w:t>
+      </w:r>
+      <w:r>
+        <w:rPr>
+          <w:rFonts w:hint="eastAsia"/>
+          <w:sz w:val="24"/>
+          <w:szCs w:val="24"/>
+        </w:rPr>
         <w:t>；</w:t>
       </w:r>
     </w:p>
@@ -5757,7 +7320,7 @@
           <w:sz w:val="24"/>
           <w:szCs w:val="24"/>
         </w:rPr>
-        <w:t>AppAgent</w:t>
+        <w:t>DataHub</w:t>
       </w:r>
       <w:r>
         <w:rPr>
@@ -5790,308 +7353,63 @@
           <w:sz w:val="24"/>
           <w:szCs w:val="24"/>
         </w:rPr>
-        <w:t>绑定</w:t>
-      </w:r>
-      <w:r>
-        <w:rPr>
-          <w:rFonts w:hint="eastAsia"/>
-          <w:sz w:val="24"/>
-          <w:szCs w:val="24"/>
-        </w:rPr>
-        <w:t>TCP</w:t>
-      </w:r>
-      <w:r>
-        <w:rPr>
-          <w:rFonts w:hint="eastAsia"/>
-          <w:sz w:val="24"/>
-          <w:szCs w:val="24"/>
-        </w:rPr>
-        <w:t>服务端口。</w:t>
-      </w:r>
-    </w:p>
-    <w:p>
-      <w:pPr>
-        <w:rPr>
-          <w:b/>
-          <w:sz w:val="24"/>
-          <w:szCs w:val="24"/>
-        </w:rPr>
-      </w:pPr>
-      <w:r>
-        <w:rPr>
-          <w:rFonts w:hint="eastAsia"/>
-          <w:b/>
-          <w:sz w:val="24"/>
-          <w:szCs w:val="24"/>
-        </w:rPr>
-        <w:t>参数：</w:t>
-      </w:r>
-    </w:p>
-    <w:p>
-      <w:pPr>
-        <w:rPr>
-          <w:sz w:val="24"/>
-          <w:szCs w:val="24"/>
-        </w:rPr>
-      </w:pPr>
-      <w:r>
-        <w:rPr>
-          <w:rFonts w:hint="eastAsia"/>
-          <w:sz w:val="24"/>
-          <w:szCs w:val="24"/>
-        </w:rPr>
-        <w:t>st_net_para</w:t>
-      </w:r>
-      <w:r>
-        <w:rPr>
-          <w:rFonts w:hint="eastAsia"/>
-          <w:sz w:val="24"/>
-          <w:szCs w:val="24"/>
-        </w:rPr>
-        <w:t>：</w:t>
-      </w:r>
-      <w:r>
-        <w:rPr>
-          <w:rFonts w:hint="eastAsia"/>
-          <w:sz w:val="24"/>
-          <w:szCs w:val="24"/>
-        </w:rPr>
-        <w:t>从</w:t>
-      </w:r>
-      <w:r>
-        <w:rPr>
-          <w:rFonts w:hint="eastAsia"/>
-          <w:sz w:val="24"/>
-          <w:szCs w:val="24"/>
-        </w:rPr>
-        <w:t>AA_Inqueue</w:t>
-      </w:r>
-      <w:r>
-        <w:rPr>
-          <w:rFonts w:hint="eastAsia"/>
-          <w:sz w:val="24"/>
-          <w:szCs w:val="24"/>
-        </w:rPr>
-        <w:t>中获得的</w:t>
-      </w:r>
-      <w:r>
-        <w:rPr>
-          <w:rFonts w:hint="eastAsia"/>
-          <w:sz w:val="24"/>
-          <w:szCs w:val="24"/>
-        </w:rPr>
-        <w:t>WIFI</w:t>
-      </w:r>
-      <w:r>
-        <w:rPr>
-          <w:rFonts w:hint="eastAsia"/>
-          <w:sz w:val="24"/>
-          <w:szCs w:val="24"/>
-        </w:rPr>
-        <w:t>网络参数。</w:t>
-      </w:r>
-    </w:p>
-    <w:p>
-      <w:pPr>
-        <w:pStyle w:val="4"/>
-      </w:pPr>
-      <w:r>
-        <w:t>void TaskAppAgentRun(</w:t>
-      </w:r>
-      <w:r>
-        <w:rPr>
-          <w:rFonts w:hint="eastAsia"/>
-        </w:rPr>
-        <w:t>net_para_t * st_net_para)</w:t>
-      </w:r>
-    </w:p>
-    <w:p>
-      <w:pPr>
-        <w:rPr>
-          <w:sz w:val="24"/>
-          <w:szCs w:val="24"/>
-        </w:rPr>
-      </w:pPr>
-      <w:r>
-        <w:rPr>
-          <w:rFonts w:hint="eastAsia"/>
-          <w:b/>
-          <w:sz w:val="24"/>
-          <w:szCs w:val="24"/>
-        </w:rPr>
-        <w:t>所属模块：</w:t>
-      </w:r>
-      <w:r>
-        <w:rPr>
-          <w:rFonts w:hint="eastAsia"/>
-          <w:sz w:val="24"/>
-          <w:szCs w:val="24"/>
-        </w:rPr>
-        <w:t>AppAgent</w:t>
-      </w:r>
-      <w:r>
-        <w:rPr>
-          <w:rFonts w:hint="eastAsia"/>
-          <w:sz w:val="24"/>
-          <w:szCs w:val="24"/>
-        </w:rPr>
-        <w:t>；</w:t>
-      </w:r>
-    </w:p>
-    <w:p>
-      <w:pPr>
-        <w:rPr>
-          <w:sz w:val="24"/>
-          <w:szCs w:val="24"/>
-        </w:rPr>
-      </w:pPr>
-      <w:r>
-        <w:rPr>
-          <w:rFonts w:hint="eastAsia"/>
-          <w:b/>
-          <w:sz w:val="24"/>
-          <w:szCs w:val="24"/>
-        </w:rPr>
-        <w:t>调用模块：</w:t>
-      </w:r>
-      <w:r>
-        <w:rPr>
-          <w:rFonts w:hint="eastAsia"/>
-          <w:sz w:val="24"/>
-          <w:szCs w:val="24"/>
-        </w:rPr>
-        <w:t>AppAgent</w:t>
-      </w:r>
-      <w:r>
-        <w:rPr>
-          <w:rFonts w:hint="eastAsia"/>
-          <w:sz w:val="24"/>
-          <w:szCs w:val="24"/>
-        </w:rPr>
-        <w:t>；</w:t>
-      </w:r>
-    </w:p>
-    <w:p>
-      <w:pPr>
-        <w:rPr>
-          <w:sz w:val="24"/>
-          <w:szCs w:val="24"/>
-        </w:rPr>
-      </w:pPr>
-      <w:r>
-        <w:rPr>
-          <w:rFonts w:hint="eastAsia"/>
-          <w:b/>
-          <w:sz w:val="24"/>
-          <w:szCs w:val="24"/>
-        </w:rPr>
-        <w:t>说明：</w:t>
-      </w:r>
-      <w:r>
-        <w:rPr>
-          <w:rFonts w:hint="eastAsia"/>
-          <w:sz w:val="24"/>
-          <w:szCs w:val="24"/>
-        </w:rPr>
-        <w:t>检测是否有手机</w:t>
-      </w:r>
-      <w:r>
-        <w:rPr>
-          <w:rFonts w:hint="eastAsia"/>
-          <w:sz w:val="24"/>
-          <w:szCs w:val="24"/>
-        </w:rPr>
-        <w:t>APP</w:t>
-      </w:r>
-      <w:r>
-        <w:rPr>
-          <w:rFonts w:hint="eastAsia"/>
-          <w:sz w:val="24"/>
-          <w:szCs w:val="24"/>
-        </w:rPr>
-        <w:t>数据请求或者命令输入，检测是否有上报手机的数据。</w:t>
-      </w:r>
-    </w:p>
-    <w:p>
-      <w:pPr>
-        <w:rPr>
-          <w:b/>
-          <w:sz w:val="24"/>
-          <w:szCs w:val="24"/>
-        </w:rPr>
-      </w:pPr>
-      <w:r>
-        <w:rPr>
-          <w:rFonts w:hint="eastAsia"/>
-          <w:b/>
-          <w:sz w:val="24"/>
-          <w:szCs w:val="24"/>
-        </w:rPr>
-        <w:t>参数：</w:t>
-      </w:r>
-    </w:p>
-    <w:p>
-      <w:pPr>
-        <w:rPr>
-          <w:sz w:val="24"/>
-          <w:szCs w:val="24"/>
-        </w:rPr>
-      </w:pPr>
-      <w:r>
-        <w:rPr>
-          <w:rFonts w:hint="eastAsia"/>
-          <w:sz w:val="24"/>
-          <w:szCs w:val="24"/>
-        </w:rPr>
-        <w:t>st_net_para</w:t>
-      </w:r>
-      <w:r>
-        <w:rPr>
-          <w:rFonts w:hint="eastAsia"/>
-          <w:sz w:val="24"/>
-          <w:szCs w:val="24"/>
-        </w:rPr>
-        <w:t>：从</w:t>
-      </w:r>
-      <w:r>
-        <w:rPr>
-          <w:rFonts w:hint="eastAsia"/>
-          <w:sz w:val="24"/>
-          <w:szCs w:val="24"/>
-        </w:rPr>
-        <w:t>DataHub</w:t>
-      </w:r>
-      <w:r>
-        <w:rPr>
-          <w:rFonts w:hint="eastAsia"/>
-          <w:sz w:val="24"/>
-          <w:szCs w:val="24"/>
-        </w:rPr>
-        <w:t>中取得的</w:t>
-      </w:r>
-      <w:r>
-        <w:rPr>
-          <w:rFonts w:hint="eastAsia"/>
-          <w:sz w:val="24"/>
-          <w:szCs w:val="24"/>
-        </w:rPr>
-        <w:t>WIFI</w:t>
-      </w:r>
-      <w:r>
-        <w:rPr>
-          <w:rFonts w:hint="eastAsia"/>
-          <w:sz w:val="24"/>
-          <w:szCs w:val="24"/>
-        </w:rPr>
-        <w:t>网络参数</w:t>
-      </w:r>
-      <w:r>
-        <w:rPr>
-          <w:rFonts w:hint="eastAsia"/>
-          <w:sz w:val="24"/>
-          <w:szCs w:val="24"/>
-        </w:rPr>
-        <w:t>、</w:t>
+        <w:t>维护</w:t>
+      </w:r>
+      <w:r>
+        <w:rPr>
+          <w:rFonts w:hint="eastAsia"/>
+          <w:sz w:val="24"/>
+          <w:szCs w:val="24"/>
+        </w:rPr>
+        <w:t>Queue</w:t>
+      </w:r>
+      <w:r>
+        <w:rPr>
+          <w:rFonts w:hint="eastAsia"/>
+          <w:sz w:val="24"/>
+          <w:szCs w:val="24"/>
+        </w:rPr>
+        <w:t>映射表，将对应的</w:t>
+      </w:r>
+      <w:r>
+        <w:rPr>
+          <w:rFonts w:hint="eastAsia"/>
+          <w:sz w:val="24"/>
+          <w:szCs w:val="24"/>
+        </w:rPr>
+        <w:t>InQueue</w:t>
+      </w:r>
+      <w:r>
+        <w:rPr>
+          <w:rFonts w:hint="eastAsia"/>
+          <w:sz w:val="24"/>
+          <w:szCs w:val="24"/>
+        </w:rPr>
+        <w:t>数据，先处理后转发，通过</w:t>
+      </w:r>
+      <w:r>
+        <w:rPr>
+          <w:rFonts w:hint="eastAsia"/>
+          <w:sz w:val="24"/>
+          <w:szCs w:val="24"/>
+        </w:rPr>
+        <w:t>Queue</w:t>
+      </w:r>
+      <w:r>
+        <w:rPr>
+          <w:rFonts w:hint="eastAsia"/>
+          <w:sz w:val="24"/>
+          <w:szCs w:val="24"/>
+        </w:rPr>
+        <w:t>映射表转发给相应的模块的</w:t>
+      </w:r>
+      <w:r>
+        <w:rPr>
+          <w:rFonts w:hint="eastAsia"/>
+          <w:sz w:val="24"/>
+          <w:szCs w:val="24"/>
+        </w:rPr>
+        <w:t>OutQueue</w:t>
       </w:r>
       <w:r>
         <w:rPr>
@@ -6101,351 +7419,53 @@
         </w:rPr>
         <w:t>。</w:t>
       </w:r>
-    </w:p>
-    <w:p>
-      <w:pPr>
-        <w:pStyle w:val="4"/>
-      </w:pPr>
-      <w:r>
-        <w:rPr>
-          <w:rFonts w:hint="eastAsia"/>
-        </w:rPr>
-        <w:t>void TaskZigbeeInit()</w:t>
-      </w:r>
-    </w:p>
-    <w:p>
-      <w:pPr>
-        <w:rPr>
-          <w:sz w:val="24"/>
-          <w:szCs w:val="24"/>
-        </w:rPr>
-      </w:pPr>
-      <w:r>
-        <w:rPr>
-          <w:rFonts w:hint="eastAsia"/>
-          <w:b/>
-          <w:sz w:val="24"/>
-          <w:szCs w:val="24"/>
-        </w:rPr>
-        <w:t>所属模块：</w:t>
-      </w:r>
-      <w:r>
-        <w:rPr>
-          <w:rFonts w:hint="eastAsia"/>
-          <w:sz w:val="24"/>
-          <w:szCs w:val="24"/>
-        </w:rPr>
-        <w:t>ZigbeeAgent</w:t>
-      </w:r>
-      <w:r>
-        <w:rPr>
-          <w:rFonts w:hint="eastAsia"/>
-          <w:sz w:val="24"/>
-          <w:szCs w:val="24"/>
-        </w:rPr>
-        <w:t>；</w:t>
-      </w:r>
-    </w:p>
-    <w:p>
-      <w:pPr>
-        <w:rPr>
-          <w:sz w:val="24"/>
-          <w:szCs w:val="24"/>
-        </w:rPr>
-      </w:pPr>
-      <w:r>
-        <w:rPr>
-          <w:rFonts w:hint="eastAsia"/>
-          <w:b/>
-          <w:sz w:val="24"/>
-          <w:szCs w:val="24"/>
-        </w:rPr>
-        <w:t>调用模块：</w:t>
-      </w:r>
-      <w:r>
-        <w:rPr>
-          <w:rFonts w:hint="eastAsia"/>
-          <w:sz w:val="24"/>
-          <w:szCs w:val="24"/>
-        </w:rPr>
-        <w:t>ZigbeeAgent</w:t>
-      </w:r>
-      <w:r>
-        <w:rPr>
-          <w:rFonts w:hint="eastAsia"/>
-          <w:sz w:val="24"/>
-          <w:szCs w:val="24"/>
-        </w:rPr>
-        <w:t>；</w:t>
-      </w:r>
-    </w:p>
-    <w:p>
-      <w:pPr>
-        <w:rPr>
-          <w:sz w:val="24"/>
-          <w:szCs w:val="24"/>
-        </w:rPr>
-      </w:pPr>
-      <w:r>
-        <w:rPr>
-          <w:rFonts w:hint="eastAsia"/>
-          <w:b/>
-          <w:sz w:val="24"/>
-          <w:szCs w:val="24"/>
-        </w:rPr>
-        <w:t>说明：</w:t>
-      </w:r>
-      <w:r>
-        <w:rPr>
-          <w:rFonts w:hint="eastAsia"/>
-          <w:sz w:val="24"/>
-          <w:szCs w:val="24"/>
-        </w:rPr>
-        <w:t>建立</w:t>
-      </w:r>
-      <w:r>
-        <w:rPr>
-          <w:rFonts w:hint="eastAsia"/>
-          <w:sz w:val="24"/>
-          <w:szCs w:val="24"/>
-        </w:rPr>
-        <w:t>Zigbee</w:t>
-      </w:r>
-      <w:r>
-        <w:rPr>
-          <w:rFonts w:hint="eastAsia"/>
-          <w:sz w:val="24"/>
-          <w:szCs w:val="24"/>
-        </w:rPr>
-        <w:t>协调者网络，更新终端数据结构。</w:t>
-      </w:r>
-    </w:p>
-    <w:p>
-      <w:pPr>
-        <w:rPr>
-          <w:b/>
-          <w:sz w:val="24"/>
-          <w:szCs w:val="24"/>
-        </w:rPr>
-      </w:pPr>
-      <w:r>
-        <w:rPr>
-          <w:rFonts w:hint="eastAsia"/>
-          <w:b/>
-          <w:sz w:val="24"/>
-          <w:szCs w:val="24"/>
-        </w:rPr>
-        <w:t>参数：</w:t>
-      </w:r>
-    </w:p>
-    <w:p>
-      <w:pPr>
-        <w:pStyle w:val="4"/>
-      </w:pPr>
-      <w:r>
-        <w:t>void Task</w:t>
-      </w:r>
-      <w:r>
-        <w:rPr>
-          <w:rFonts w:hint="eastAsia"/>
-        </w:rPr>
-        <w:t>Zigbee</w:t>
-      </w:r>
-      <w:r>
-        <w:t>Run(</w:t>
-      </w:r>
-      <w:r>
-        <w:rPr>
-          <w:rFonts w:hint="eastAsia"/>
-        </w:rPr>
-        <w:t>)</w:t>
-      </w:r>
-    </w:p>
-    <w:p>
-      <w:pPr>
-        <w:rPr>
-          <w:sz w:val="24"/>
-          <w:szCs w:val="24"/>
-        </w:rPr>
-      </w:pPr>
-      <w:r>
-        <w:rPr>
-          <w:rFonts w:hint="eastAsia"/>
-          <w:b/>
-          <w:sz w:val="24"/>
-          <w:szCs w:val="24"/>
-        </w:rPr>
-        <w:t>所属模块：</w:t>
-      </w:r>
-      <w:r>
-        <w:rPr>
-          <w:rFonts w:hint="eastAsia"/>
-          <w:sz w:val="24"/>
-          <w:szCs w:val="24"/>
-        </w:rPr>
-        <w:t>ZigbeeAgent</w:t>
-      </w:r>
-      <w:r>
-        <w:rPr>
-          <w:rFonts w:hint="eastAsia"/>
-          <w:sz w:val="24"/>
-          <w:szCs w:val="24"/>
-        </w:rPr>
-        <w:t>；</w:t>
-      </w:r>
-    </w:p>
-    <w:p>
-      <w:pPr>
-        <w:rPr>
-          <w:sz w:val="24"/>
-          <w:szCs w:val="24"/>
-        </w:rPr>
-      </w:pPr>
-      <w:r>
-        <w:rPr>
-          <w:rFonts w:hint="eastAsia"/>
-          <w:b/>
-          <w:sz w:val="24"/>
-          <w:szCs w:val="24"/>
-        </w:rPr>
-        <w:t>调用模块：</w:t>
-      </w:r>
-      <w:r>
-        <w:rPr>
-          <w:rFonts w:hint="eastAsia"/>
-          <w:sz w:val="24"/>
-          <w:szCs w:val="24"/>
-        </w:rPr>
-        <w:t>ZigbeeAgent</w:t>
-      </w:r>
-      <w:r>
-        <w:rPr>
-          <w:rFonts w:hint="eastAsia"/>
-          <w:sz w:val="24"/>
-          <w:szCs w:val="24"/>
-        </w:rPr>
-        <w:t>；</w:t>
-      </w:r>
-    </w:p>
-    <w:p>
-      <w:pPr>
-        <w:rPr>
-          <w:sz w:val="24"/>
-          <w:szCs w:val="24"/>
-        </w:rPr>
-      </w:pPr>
-      <w:r>
-        <w:rPr>
-          <w:rFonts w:hint="eastAsia"/>
-          <w:b/>
-          <w:sz w:val="24"/>
-          <w:szCs w:val="24"/>
-        </w:rPr>
-        <w:t>说明：</w:t>
-      </w:r>
-      <w:r>
-        <w:rPr>
-          <w:rFonts w:hint="eastAsia"/>
-          <w:sz w:val="24"/>
-          <w:szCs w:val="24"/>
-        </w:rPr>
-        <w:t>监测下行</w:t>
-      </w:r>
-      <w:r>
-        <w:rPr>
-          <w:rFonts w:hint="eastAsia"/>
-          <w:sz w:val="24"/>
-          <w:szCs w:val="24"/>
-        </w:rPr>
-        <w:t>SP</w:t>
-      </w:r>
-      <w:r>
-        <w:rPr>
-          <w:rFonts w:hint="eastAsia"/>
-          <w:sz w:val="24"/>
-          <w:szCs w:val="24"/>
-        </w:rPr>
-        <w:t>数据，并通过</w:t>
-      </w:r>
-      <w:r>
-        <w:rPr>
-          <w:rFonts w:hint="eastAsia"/>
-          <w:sz w:val="24"/>
-          <w:szCs w:val="24"/>
-        </w:rPr>
-        <w:t>Zigbee</w:t>
-      </w:r>
-      <w:r>
-        <w:rPr>
-          <w:rFonts w:hint="eastAsia"/>
-          <w:sz w:val="24"/>
-          <w:szCs w:val="24"/>
-        </w:rPr>
-        <w:t>传输到终端；监测</w:t>
-      </w:r>
-      <w:r>
-        <w:rPr>
-          <w:rFonts w:hint="eastAsia"/>
-          <w:sz w:val="24"/>
-          <w:szCs w:val="24"/>
-        </w:rPr>
-        <w:t>Zigbee</w:t>
-      </w:r>
-      <w:r>
-        <w:rPr>
-          <w:rFonts w:hint="eastAsia"/>
-          <w:sz w:val="24"/>
-          <w:szCs w:val="24"/>
-        </w:rPr>
-        <w:t>信号，然后通过</w:t>
-      </w:r>
-      <w:r>
-        <w:rPr>
-          <w:rFonts w:hint="eastAsia"/>
-          <w:sz w:val="24"/>
-          <w:szCs w:val="24"/>
-        </w:rPr>
-        <w:t>SP</w:t>
-      </w:r>
-      <w:r>
-        <w:rPr>
-          <w:rFonts w:hint="eastAsia"/>
-          <w:sz w:val="24"/>
-          <w:szCs w:val="24"/>
-        </w:rPr>
-        <w:t>打包上行发送到</w:t>
-      </w:r>
-      <w:r>
-        <w:rPr>
-          <w:rFonts w:hint="eastAsia"/>
-          <w:sz w:val="24"/>
-          <w:szCs w:val="24"/>
-        </w:rPr>
-        <w:t>DataHub</w:t>
-      </w:r>
-      <w:r>
-        <w:rPr>
-          <w:rFonts w:hint="eastAsia"/>
-          <w:sz w:val="24"/>
-          <w:szCs w:val="24"/>
-        </w:rPr>
-        <w:t>；定时查岗</w:t>
-      </w:r>
-      <w:r>
-        <w:rPr>
-          <w:rFonts w:hint="eastAsia"/>
-          <w:sz w:val="24"/>
-          <w:szCs w:val="24"/>
-        </w:rPr>
-        <w:t>Zigbee</w:t>
-      </w:r>
-      <w:r>
-        <w:rPr>
-          <w:rFonts w:hint="eastAsia"/>
-          <w:sz w:val="24"/>
-          <w:szCs w:val="24"/>
-        </w:rPr>
-        <w:t>终端。</w:t>
+      <w:r>
+        <w:rPr>
+          <w:rFonts w:hint="eastAsia"/>
+          <w:sz w:val="24"/>
+          <w:szCs w:val="24"/>
+        </w:rPr>
+        <w:t>InQueue</w:t>
+      </w:r>
+      <w:r>
+        <w:rPr>
+          <w:rFonts w:hint="eastAsia"/>
+          <w:sz w:val="24"/>
+          <w:szCs w:val="24"/>
+        </w:rPr>
+        <w:t>中的数据也可以指定要转发的模块（</w:t>
+      </w:r>
+      <w:r>
+        <w:rPr>
+          <w:rFonts w:hint="eastAsia"/>
+          <w:sz w:val="24"/>
+          <w:szCs w:val="24"/>
+        </w:rPr>
+        <w:t>OutQueue</w:t>
+      </w:r>
+      <w:r>
+        <w:rPr>
+          <w:rFonts w:hint="eastAsia"/>
+          <w:sz w:val="24"/>
+          <w:szCs w:val="24"/>
+        </w:rPr>
+        <w:t>），且优先使用指定的</w:t>
+      </w:r>
+      <w:r>
+        <w:rPr>
+          <w:rFonts w:hint="eastAsia"/>
+          <w:sz w:val="24"/>
+          <w:szCs w:val="24"/>
+        </w:rPr>
+        <w:t>OutQueue</w:t>
+      </w:r>
+      <w:r>
+        <w:rPr>
+          <w:rFonts w:hint="eastAsia"/>
+          <w:sz w:val="24"/>
+          <w:szCs w:val="24"/>
+        </w:rPr>
+        <w:t>。</w:t>
       </w:r>
     </w:p>
     <w:p>

</xml_diff>